<commit_message>
Changes as requested by Donata including new defect IDs and form name changes.
git-svn-id: svn://127.0.0.1/Core@10291 17c802ae-cbca-534c-9e8e-6d19a4926c45
</commit_message>
<xml_diff>
--- a/trunk/doc/readme_exnm04070008en_updt31.docx
+++ b/trunk/doc/readme_exnm04070008en_updt31.docx
@@ -70,21 +70,11 @@
       <w:pPr>
         <w:pStyle w:val="coverinfo"/>
       </w:pPr>
-      <w:r>
-        <w:fldChar w:fldCharType="begin"/>
-      </w:r>
-      <w:r>
-        <w:instrText xml:space="preserve"> DOCPROPERTY  $Product$  \* MERGEFORMAT </w:instrText>
-      </w:r>
-      <w:r>
-        <w:fldChar w:fldCharType="separate"/>
-      </w:r>
-      <w:r>
-        <w:t>Network Manager</w:t>
-      </w:r>
-      <w:r>
-        <w:fldChar w:fldCharType="end"/>
-      </w:r>
+      <w:fldSimple w:instr=" DOCPROPERTY  $Product$  \* MERGEFORMAT ">
+        <w:r>
+          <w:t>Network Manager</w:t>
+        </w:r>
+      </w:fldSimple>
     </w:p>
     <w:p>
       <w:pPr>
@@ -114,24 +104,14 @@
       <w:pPr>
         <w:pStyle w:val="CoverVersion"/>
       </w:pPr>
-      <w:r>
-        <w:fldChar w:fldCharType="begin"/>
-      </w:r>
-      <w:r>
-        <w:instrText xml:space="preserve"> DOCPROPERTY  "$Base Release$"  \* MERGEFORMAT </w:instrText>
-      </w:r>
-      <w:r>
-        <w:fldChar w:fldCharType="separate"/>
-      </w:r>
-      <w:r>
-        <w:t>4.7</w:t>
-      </w:r>
-      <w:r>
-        <w:t>.0.0</w:t>
-      </w:r>
-      <w:r>
-        <w:fldChar w:fldCharType="end"/>
-      </w:r>
+      <w:fldSimple w:instr=" DOCPROPERTY  &quot;$Base Release$&quot;  \* MERGEFORMAT ">
+        <w:r>
+          <w:t>4.7</w:t>
+        </w:r>
+        <w:r>
+          <w:t>.0.0</w:t>
+        </w:r>
+      </w:fldSimple>
       <w:r>
         <w:t xml:space="preserve"> Fix </w:t>
       </w:r>
@@ -472,7 +452,7 @@
         <w:rPr>
           <w:noProof/>
         </w:rPr>
-        <w:t>5</w:t>
+        <w:t>6</w:t>
       </w:r>
       <w:r>
         <w:rPr>
@@ -512,54 +492,31 @@
       <w:r>
         <w:t xml:space="preserve">This document defines the changes made to the </w:t>
       </w:r>
+      <w:fldSimple w:instr=" DOCPROPERTY  $Product$  \* MERGEFORMAT ">
+        <w:r>
+          <w:t>Network Manager</w:t>
+        </w:r>
+      </w:fldSimple>
       <w:r>
         <w:fldChar w:fldCharType="begin"/>
       </w:r>
       <w:r>
-        <w:instrText xml:space="preserve"> DOCPROPERTY  $Product$  \* MERGEFORMAT </w:instrText>
-      </w:r>
-      <w:r>
-        <w:fldChar w:fldCharType="separate"/>
-      </w:r>
-      <w:r>
-        <w:t>Network Manager</w:t>
+        <w:instrText xml:space="preserve"> SUBJECT   \* MERGEFORMAT </w:instrText>
       </w:r>
       <w:r>
         <w:fldChar w:fldCharType="end"/>
       </w:r>
       <w:r>
-        <w:fldChar w:fldCharType="begin"/>
-      </w:r>
-      <w:r>
-        <w:instrText xml:space="preserve"> SUBJECT   \* MERGEFORMAT </w:instrText>
-      </w:r>
-      <w:r>
-        <w:fldChar w:fldCharType="end"/>
-      </w:r>
-      <w:r>
         <w:t xml:space="preserve"> </w:t>
       </w:r>
       <w:r>
         <w:t xml:space="preserve">product for </w:t>
       </w:r>
-      <w:r>
-        <w:fldChar w:fldCharType="begin"/>
-      </w:r>
-      <w:r>
-        <w:instrText xml:space="preserve"> DOCPROPERTY  "$Base Rel</w:instrText>
-      </w:r>
-      <w:r>
-        <w:instrText xml:space="preserve">ease$"  \* MERGEFORMAT </w:instrText>
-      </w:r>
-      <w:r>
-        <w:fldChar w:fldCharType="separate"/>
-      </w:r>
-      <w:r>
-        <w:t>4.7.0.0</w:t>
-      </w:r>
-      <w:r>
-        <w:fldChar w:fldCharType="end"/>
-      </w:r>
+      <w:fldSimple w:instr=" DOCPROPERTY  &quot;$Base Release$&quot;  \* MERGEFORMAT ">
+        <w:r>
+          <w:t>4.7.0.0</w:t>
+        </w:r>
+      </w:fldSimple>
       <w:r>
         <w:t xml:space="preserve"> Fix </w:t>
       </w:r>
@@ -666,21 +623,11 @@
             <w:pPr>
               <w:pStyle w:val="TableText"/>
             </w:pPr>
-            <w:r>
-              <w:fldChar w:fldCharType="begin"/>
-            </w:r>
-            <w:r>
-              <w:instrText xml:space="preserve"> DOCPROPERTY  "$Base Release$"  \* MERGEFORMAT </w:instrText>
-            </w:r>
-            <w:r>
-              <w:fldChar w:fldCharType="separate"/>
-            </w:r>
-            <w:r>
-              <w:t>4.7.0.0</w:t>
-            </w:r>
-            <w:r>
-              <w:fldChar w:fldCharType="end"/>
-            </w:r>
+            <w:fldSimple w:instr=" DOCPROPERTY  &quot;$Base Release$&quot;  \* MERGEFORMAT ">
+              <w:r>
+                <w:t>4.7.0.0</w:t>
+              </w:r>
+            </w:fldSimple>
           </w:p>
         </w:tc>
       </w:tr>
@@ -1246,137 +1193,112 @@
               </w:rPr>
               <w:t xml:space="preserve">that </w:t>
             </w:r>
-            <w:r>
-              <w:fldChar w:fldCharType="begin"/>
-            </w:r>
-            <w:r>
-              <w:instrText xml:space="preserve"> DOCPROPERTY  "$Bentley Select Release$"  \* MERGEFORMAT </w:instrText>
-            </w:r>
-            <w:r>
-              <w:fldChar w:fldCharType="separate"/>
-            </w:r>
-            <w:bookmarkStart w:id="2" w:name="_GoBack"/>
+            <w:fldSimple w:instr=" DOCPROPERTY  &quot;$Bentley Select Release$&quot;  \* MERGEFORMAT ">
+              <w:r>
+                <w:rPr>
+                  <w:sz w:val="16"/>
+                  <w:szCs w:val="16"/>
+                </w:rPr>
+                <w:t>exnm04070008en_updt31</w:t>
+              </w:r>
+            </w:fldSimple>
             <w:r>
               <w:rPr>
                 <w:sz w:val="16"/>
                 <w:szCs w:val="16"/>
               </w:rPr>
-              <w:t>exnm04070008en_updt31</w:t>
-            </w:r>
-            <w:bookmarkEnd w:id="2"/>
+              <w:t>.exe</w:t>
+            </w:r>
             <w:r>
               <w:rPr>
                 <w:sz w:val="16"/>
                 <w:szCs w:val="16"/>
               </w:rPr>
-              <w:fldChar w:fldCharType="end"/>
-            </w:r>
-            <w:r>
+              <w:t xml:space="preserve"> was extracted to (the folder containing this readme). </w:t>
+            </w:r>
+          </w:p>
+          <w:p>
+            <w:pPr>
+              <w:pStyle w:val="Default"/>
               <w:rPr>
                 <w:sz w:val="16"/>
                 <w:szCs w:val="16"/>
               </w:rPr>
-              <w:t>.exe</w:t>
-            </w:r>
-            <w:r>
+            </w:pPr>
+          </w:p>
+          <w:p>
+            <w:pPr>
+              <w:pStyle w:val="TableText"/>
+            </w:pPr>
+            <w:r>
+              <w:t xml:space="preserve">Go to the relevant </w:t>
+            </w:r>
+            <w:proofErr w:type="spellStart"/>
+            <w:r>
+              <w:t>exor</w:t>
+            </w:r>
+            <w:proofErr w:type="spellEnd"/>
+            <w:r>
+              <w:t>\</w:t>
+            </w:r>
+            <w:r>
+              <w:t>bin directory on the Oracle WebL</w:t>
+            </w:r>
+            <w:r>
+              <w:t xml:space="preserve">ogic Server and rename the following files:- </w:t>
+            </w:r>
+          </w:p>
+          <w:p>
+            <w:pPr>
+              <w:pStyle w:val="TableText"/>
+            </w:pPr>
+          </w:p>
+          <w:p>
+            <w:pPr>
+              <w:pStyle w:val="TableText"/>
+            </w:pPr>
+            <w:r>
+              <w:t>Hig1860</w:t>
+            </w:r>
+            <w:r>
+              <w:t xml:space="preserve">.fmx </w:t>
+            </w:r>
+            <w:r>
+              <w:t xml:space="preserve">to </w:t>
+            </w:r>
+            <w:r>
+              <w:t>hig1860</w:t>
+            </w:r>
+            <w:r>
+              <w:t>_old.fmx</w:t>
+            </w:r>
+          </w:p>
+          <w:p>
+            <w:pPr>
+              <w:pStyle w:val="TableText"/>
+            </w:pPr>
+          </w:p>
+          <w:p>
+            <w:pPr>
+              <w:pStyle w:val="TableText"/>
+            </w:pPr>
+            <w:r>
+              <w:t>Then c</w:t>
+            </w:r>
+            <w:r>
+              <w:t>opy in the new version of this</w:t>
+            </w:r>
+            <w:r>
+              <w:t xml:space="preserve"> file from the staging folder. </w:t>
+            </w:r>
+          </w:p>
+          <w:p>
+            <w:pPr>
+              <w:pStyle w:val="Default"/>
               <w:rPr>
                 <w:sz w:val="16"/>
                 <w:szCs w:val="16"/>
               </w:rPr>
-              <w:t xml:space="preserve"> was extracted to (the folder containing this readme). </w:t>
-            </w:r>
-          </w:p>
-          <w:p>
-            <w:pPr>
-              <w:pStyle w:val="Default"/>
-              <w:rPr>
-                <w:sz w:val="16"/>
-                <w:szCs w:val="16"/>
-              </w:rPr>
-            </w:pPr>
-          </w:p>
-          <w:p>
-            <w:pPr>
-              <w:pStyle w:val="TableText"/>
-            </w:pPr>
-            <w:r>
-              <w:t xml:space="preserve">Go to the relevant </w:t>
-            </w:r>
-            <w:proofErr w:type="spellStart"/>
-            <w:r>
-              <w:t>exor</w:t>
-            </w:r>
-            <w:proofErr w:type="spellEnd"/>
-            <w:r>
-              <w:t>\</w:t>
-            </w:r>
-            <w:r>
-              <w:t>bin directory on the Oracle WebL</w:t>
-            </w:r>
-            <w:r>
-              <w:t xml:space="preserve">ogic Server and rename the following files:- </w:t>
-            </w:r>
-          </w:p>
-          <w:p>
-            <w:pPr>
-              <w:pStyle w:val="TableText"/>
-            </w:pPr>
-          </w:p>
-          <w:p>
-            <w:pPr>
-              <w:pStyle w:val="TableText"/>
-            </w:pPr>
-            <w:r>
-              <w:t>N</w:t>
-            </w:r>
-            <w:r>
-              <w:t>m</w:t>
-            </w:r>
-            <w:r>
-              <w:t>1861</w:t>
-            </w:r>
-            <w:r>
-              <w:t xml:space="preserve">.fmx </w:t>
-            </w:r>
-            <w:r>
-              <w:t xml:space="preserve">to </w:t>
-            </w:r>
-            <w:r>
-              <w:t>nm</w:t>
-            </w:r>
-            <w:r>
-              <w:t>1861</w:t>
-            </w:r>
-            <w:r>
-              <w:t>_old.fmx</w:t>
-            </w:r>
-          </w:p>
-          <w:p>
-            <w:pPr>
-              <w:pStyle w:val="TableText"/>
-            </w:pPr>
-          </w:p>
-          <w:p>
-            <w:pPr>
-              <w:pStyle w:val="TableText"/>
-            </w:pPr>
-            <w:r>
-              <w:t>Then c</w:t>
-            </w:r>
-            <w:r>
-              <w:t>opy in the new version of this</w:t>
-            </w:r>
-            <w:r>
-              <w:t xml:space="preserve"> file from the staging folder. </w:t>
-            </w:r>
-          </w:p>
-          <w:p>
-            <w:pPr>
-              <w:pStyle w:val="Default"/>
-              <w:rPr>
-                <w:sz w:val="16"/>
-                <w:szCs w:val="16"/>
-              </w:rPr>
             </w:pPr>
           </w:p>
           <w:p>
@@ -1420,51 +1342,38 @@
               </w:rPr>
               <w:t xml:space="preserve">At the prompt type START </w:t>
             </w:r>
-            <w:r>
-              <w:fldChar w:fldCharType="begin"/>
-            </w:r>
-            <w:r>
-              <w:instrText xml:space="preserve"> DOCPROPERTY  "$Install SQL Script$"  \* MERGEFORMAT </w:instrText>
-            </w:r>
-            <w:r>
-              <w:fldChar w:fldCharType="separate"/>
-            </w:r>
-            <w:r>
-              <w:rPr>
-                <w:szCs w:val="16"/>
-              </w:rPr>
-              <w:t>nm_4</w:t>
-            </w:r>
-            <w:r>
-              <w:rPr>
-                <w:szCs w:val="16"/>
-              </w:rPr>
-              <w:t>7</w:t>
-            </w:r>
-            <w:r>
-              <w:rPr>
-                <w:szCs w:val="16"/>
-              </w:rPr>
-              <w:t>00_fix</w:t>
-            </w:r>
-            <w:r>
-              <w:rPr>
-                <w:szCs w:val="16"/>
-              </w:rPr>
-              <w:t>31</w:t>
-            </w:r>
-            <w:r>
-              <w:rPr>
-                <w:szCs w:val="16"/>
-              </w:rPr>
-              <w:t>.sql</w:t>
-            </w:r>
-            <w:r>
-              <w:rPr>
-                <w:szCs w:val="16"/>
-              </w:rPr>
-              <w:fldChar w:fldCharType="end"/>
-            </w:r>
+            <w:fldSimple w:instr=" DOCPROPERTY  &quot;$Install SQL Script$&quot;  \* MERGEFORMAT ">
+              <w:r>
+                <w:rPr>
+                  <w:szCs w:val="16"/>
+                </w:rPr>
+                <w:t>nm_4</w:t>
+              </w:r>
+              <w:r>
+                <w:rPr>
+                  <w:szCs w:val="16"/>
+                </w:rPr>
+                <w:t>7</w:t>
+              </w:r>
+              <w:r>
+                <w:rPr>
+                  <w:szCs w:val="16"/>
+                </w:rPr>
+                <w:t>00_fix</w:t>
+              </w:r>
+              <w:r>
+                <w:rPr>
+                  <w:szCs w:val="16"/>
+                </w:rPr>
+                <w:t>31</w:t>
+              </w:r>
+              <w:r>
+                <w:rPr>
+                  <w:szCs w:val="16"/>
+                </w:rPr>
+                <w:t>.sql</w:t>
+              </w:r>
+            </w:fldSimple>
             <w:r>
               <w:rPr>
                 <w:szCs w:val="16"/>
@@ -1887,7 +1796,7 @@
       <w:pPr>
         <w:pStyle w:val="Heading1"/>
       </w:pPr>
-      <w:bookmarkStart w:id="3" w:name="_Toc434828422"/>
+      <w:bookmarkStart w:id="2" w:name="_Toc434828422"/>
       <w:r>
         <w:t xml:space="preserve">List of </w:t>
       </w:r>
@@ -1897,7 +1806,7 @@
       <w:r>
         <w:t>Amended Files</w:t>
       </w:r>
-      <w:bookmarkEnd w:id="3"/>
+      <w:bookmarkEnd w:id="2"/>
     </w:p>
     <w:tbl>
       <w:tblPr>
@@ -2004,27 +1913,7 @@
                 <w:i w:val="0"/>
                 <w:iCs w:val="0"/>
               </w:rPr>
-              <w:t>n</w:t>
-            </w:r>
-            <w:r>
-              <w:rPr>
-                <w:rStyle w:val="TableTitleline"/>
-                <w:b w:val="0"/>
-                <w:bCs w:val="0"/>
-                <w:i w:val="0"/>
-                <w:iCs w:val="0"/>
-              </w:rPr>
-              <w:t>m</w:t>
-            </w:r>
-            <w:r>
-              <w:rPr>
-                <w:rStyle w:val="TableTitleline"/>
-                <w:b w:val="0"/>
-                <w:bCs w:val="0"/>
-                <w:i w:val="0"/>
-                <w:iCs w:val="0"/>
-              </w:rPr>
-              <w:t>1861</w:t>
+              <w:t>hig1860</w:t>
             </w:r>
             <w:r>
               <w:rPr>
@@ -3908,12 +3797,12 @@
       <w:pPr>
         <w:pStyle w:val="Heading1"/>
       </w:pPr>
-      <w:bookmarkStart w:id="4" w:name="_Toc434828423"/>
+      <w:bookmarkStart w:id="3" w:name="_Toc434828423"/>
       <w:r>
         <w:lastRenderedPageBreak/>
         <w:t>Log No. Summary</w:t>
       </w:r>
-      <w:bookmarkEnd w:id="4"/>
+      <w:bookmarkEnd w:id="3"/>
       <w:r>
         <w:t xml:space="preserve"> </w:t>
       </w:r>
@@ -3957,577 +3846,956 @@
       <w:r>
         <w:t xml:space="preserve"> applicable.</w:t>
       </w:r>
+    </w:p>
+    <w:p>
+      <w:r>
+        <w:t>Please note that the original documentation referenced a set of internal defect numbers which have now changed. These numbers reflect the status of the defect management system as at 12</w:t>
+      </w:r>
+      <w:r>
+        <w:rPr>
+          <w:vertAlign w:val="superscript"/>
+        </w:rPr>
+        <w:t>th</w:t>
+      </w:r>
+      <w:r>
+        <w:t xml:space="preserve"> January 2017.</w:t>
+      </w:r>
+      <w:bookmarkStart w:id="4" w:name="_GoBack"/>
+      <w:bookmarkEnd w:id="4"/>
+    </w:p>
+    <w:p>
+      <w:pPr>
+        <w:pStyle w:val="ListParagraph"/>
+        <w:rPr>
+          <w:lang w:val="en-US"/>
+        </w:rPr>
+      </w:pPr>
+    </w:p>
+    <w:p>
+      <w:pPr>
+        <w:pStyle w:val="ListParagraph"/>
+        <w:rPr>
+          <w:lang w:val="en-US"/>
+        </w:rPr>
+      </w:pPr>
     </w:p>
     <w:tbl>
       <w:tblPr>
         <w:tblW w:w="0" w:type="auto"/>
-        <w:tblBorders>
-          <w:top w:val="single" w:sz="4" w:space="0" w:color="auto"/>
-          <w:left w:val="single" w:sz="4" w:space="0" w:color="auto"/>
-          <w:bottom w:val="single" w:sz="4" w:space="0" w:color="auto"/>
-          <w:right w:val="single" w:sz="4" w:space="0" w:color="auto"/>
-          <w:insideH w:val="single" w:sz="4" w:space="0" w:color="auto"/>
-          <w:insideV w:val="single" w:sz="4" w:space="0" w:color="auto"/>
-        </w:tblBorders>
-        <w:tblLayout w:type="fixed"/>
+        <w:tblInd w:w="720" w:type="dxa"/>
         <w:tblCellMar>
-          <w:top w:w="29" w:type="dxa"/>
-          <w:left w:w="115" w:type="dxa"/>
-          <w:bottom w:w="29" w:type="dxa"/>
-          <w:right w:w="115" w:type="dxa"/>
+          <w:left w:w="0" w:type="dxa"/>
+          <w:right w:w="0" w:type="dxa"/>
         </w:tblCellMar>
-        <w:tblLook w:val="0000" w:firstRow="0" w:lastRow="0" w:firstColumn="0" w:lastColumn="0" w:noHBand="0" w:noVBand="0"/>
+        <w:tblLook w:val="04A0" w:firstRow="1" w:lastRow="0" w:firstColumn="1" w:lastColumn="0" w:noHBand="0" w:noVBand="1"/>
       </w:tblPr>
       <w:tblGrid>
-        <w:gridCol w:w="5965"/>
-        <w:gridCol w:w="2070"/>
-        <w:gridCol w:w="2243"/>
+        <w:gridCol w:w="6130"/>
+        <w:gridCol w:w="1664"/>
+        <w:gridCol w:w="1546"/>
       </w:tblGrid>
       <w:tr>
-        <w:trPr>
-          <w:trHeight w:val="92"/>
-        </w:trPr>
-        <w:tc>
-          <w:tcPr>
-            <w:tcW w:w="5965" w:type="dxa"/>
+        <w:tc>
+          <w:tcPr>
+            <w:tcW w:w="9622" w:type="dxa"/>
             <w:tcBorders>
-              <w:bottom w:val="single" w:sz="4" w:space="0" w:color="auto"/>
+              <w:top w:val="single" w:sz="8" w:space="0" w:color="auto"/>
+              <w:left w:val="single" w:sz="8" w:space="0" w:color="auto"/>
+              <w:bottom w:val="single" w:sz="8" w:space="0" w:color="auto"/>
+              <w:right w:val="single" w:sz="8" w:space="0" w:color="auto"/>
             </w:tcBorders>
-            <w:shd w:val="pct15" w:color="auto" w:fill="auto"/>
-          </w:tcPr>
-          <w:p>
-            <w:pPr>
-              <w:pStyle w:val="TableTextCentered"/>
-              <w:jc w:val="left"/>
-              <w:rPr>
-                <w:rStyle w:val="TableTitleline"/>
-              </w:rPr>
-            </w:pPr>
-            <w:r>
-              <w:rPr>
-                <w:rStyle w:val="TableTitleline"/>
-              </w:rPr>
-              <w:t xml:space="preserve">Details </w:t>
-            </w:r>
-          </w:p>
-        </w:tc>
-        <w:tc>
-          <w:tcPr>
-            <w:tcW w:w="2070" w:type="dxa"/>
+            <w:shd w:val="clear" w:color="auto" w:fill="D9D9D9" w:themeFill="background1" w:themeFillShade="D9"/>
+            <w:tcMar>
+              <w:top w:w="0" w:type="dxa"/>
+              <w:left w:w="108" w:type="dxa"/>
+              <w:bottom w:w="0" w:type="dxa"/>
+              <w:right w:w="108" w:type="dxa"/>
+            </w:tcMar>
+            <w:hideMark/>
+          </w:tcPr>
+          <w:p>
+            <w:pPr>
+              <w:pStyle w:val="ListParagraph"/>
+              <w:ind w:left="0"/>
+              <w:rPr>
+                <w:rFonts w:ascii="Arial" w:hAnsi="Arial" w:cs="Arial"/>
+                <w:b/>
+                <w:bCs/>
+                <w:sz w:val="16"/>
+                <w:szCs w:val="16"/>
+              </w:rPr>
+            </w:pPr>
+            <w:r>
+              <w:rPr>
+                <w:rFonts w:ascii="Arial" w:hAnsi="Arial" w:cs="Arial"/>
+                <w:b/>
+                <w:bCs/>
+                <w:sz w:val="16"/>
+                <w:szCs w:val="16"/>
+              </w:rPr>
+              <w:t>Details</w:t>
+            </w:r>
+          </w:p>
+        </w:tc>
+        <w:tc>
+          <w:tcPr>
+            <w:tcW w:w="2250" w:type="dxa"/>
             <w:tcBorders>
-              <w:bottom w:val="single" w:sz="4" w:space="0" w:color="auto"/>
+              <w:top w:val="single" w:sz="8" w:space="0" w:color="auto"/>
+              <w:left w:val="nil"/>
+              <w:bottom w:val="single" w:sz="8" w:space="0" w:color="auto"/>
+              <w:right w:val="single" w:sz="8" w:space="0" w:color="auto"/>
             </w:tcBorders>
-            <w:shd w:val="pct15" w:color="auto" w:fill="auto"/>
-          </w:tcPr>
-          <w:p>
-            <w:pPr>
-              <w:pStyle w:val="TableTextCentered"/>
-              <w:jc w:val="left"/>
-              <w:rPr>
-                <w:rStyle w:val="TableTitleline"/>
-              </w:rPr>
-            </w:pPr>
-            <w:r>
-              <w:rPr>
-                <w:rStyle w:val="TableTitleline"/>
-              </w:rPr>
-              <w:t>Internal Reference</w:t>
-            </w:r>
-          </w:p>
-        </w:tc>
-        <w:tc>
-          <w:tcPr>
-            <w:tcW w:w="2243" w:type="dxa"/>
+            <w:shd w:val="clear" w:color="auto" w:fill="D9D9D9" w:themeFill="background1" w:themeFillShade="D9"/>
+            <w:tcMar>
+              <w:top w:w="0" w:type="dxa"/>
+              <w:left w:w="108" w:type="dxa"/>
+              <w:bottom w:w="0" w:type="dxa"/>
+              <w:right w:w="108" w:type="dxa"/>
+            </w:tcMar>
+            <w:hideMark/>
+          </w:tcPr>
+          <w:p>
+            <w:pPr>
+              <w:pStyle w:val="ListParagraph"/>
+              <w:ind w:left="0"/>
+              <w:rPr>
+                <w:rFonts w:ascii="Arial" w:hAnsi="Arial" w:cs="Arial"/>
+                <w:b/>
+                <w:bCs/>
+                <w:sz w:val="16"/>
+                <w:szCs w:val="16"/>
+              </w:rPr>
+            </w:pPr>
+            <w:r>
+              <w:rPr>
+                <w:rFonts w:ascii="Arial" w:hAnsi="Arial" w:cs="Arial"/>
+                <w:b/>
+                <w:bCs/>
+                <w:sz w:val="16"/>
+                <w:szCs w:val="16"/>
+              </w:rPr>
+              <w:t>Internal reference</w:t>
+            </w:r>
+          </w:p>
+        </w:tc>
+        <w:tc>
+          <w:tcPr>
+            <w:tcW w:w="2153" w:type="dxa"/>
             <w:tcBorders>
-              <w:bottom w:val="single" w:sz="4" w:space="0" w:color="auto"/>
+              <w:top w:val="single" w:sz="8" w:space="0" w:color="auto"/>
+              <w:left w:val="nil"/>
+              <w:bottom w:val="single" w:sz="8" w:space="0" w:color="auto"/>
+              <w:right w:val="single" w:sz="8" w:space="0" w:color="auto"/>
             </w:tcBorders>
-            <w:shd w:val="pct15" w:color="auto" w:fill="auto"/>
-          </w:tcPr>
-          <w:p>
-            <w:pPr>
-              <w:pStyle w:val="TableTextCentered"/>
-              <w:jc w:val="left"/>
-              <w:rPr>
-                <w:rStyle w:val="TableTitleline"/>
-              </w:rPr>
-            </w:pPr>
-            <w:r>
-              <w:rPr>
-                <w:rStyle w:val="TableTitleline"/>
-              </w:rPr>
-              <w:t xml:space="preserve">TSG </w:t>
-            </w:r>
-            <w:r>
-              <w:rPr>
-                <w:rStyle w:val="TableTitleline"/>
-              </w:rPr>
-              <w:t>Service Request</w:t>
+            <w:shd w:val="clear" w:color="auto" w:fill="D9D9D9" w:themeFill="background1" w:themeFillShade="D9"/>
+            <w:tcMar>
+              <w:top w:w="0" w:type="dxa"/>
+              <w:left w:w="108" w:type="dxa"/>
+              <w:bottom w:w="0" w:type="dxa"/>
+              <w:right w:w="108" w:type="dxa"/>
+            </w:tcMar>
+            <w:hideMark/>
+          </w:tcPr>
+          <w:p>
+            <w:pPr>
+              <w:pStyle w:val="ListParagraph"/>
+              <w:ind w:left="0"/>
+              <w:rPr>
+                <w:rFonts w:ascii="Arial" w:hAnsi="Arial" w:cs="Arial"/>
+                <w:b/>
+                <w:bCs/>
+                <w:sz w:val="16"/>
+                <w:szCs w:val="16"/>
+              </w:rPr>
+            </w:pPr>
+            <w:r>
+              <w:rPr>
+                <w:rFonts w:ascii="Arial" w:hAnsi="Arial" w:cs="Arial"/>
+                <w:b/>
+                <w:bCs/>
+                <w:sz w:val="16"/>
+                <w:szCs w:val="16"/>
+              </w:rPr>
+              <w:t>TSG service request</w:t>
             </w:r>
           </w:p>
         </w:tc>
       </w:tr>
       <w:tr>
-        <w:trPr>
-          <w:trHeight w:val="181"/>
-        </w:trPr>
-        <w:tc>
-          <w:tcPr>
-            <w:tcW w:w="5965" w:type="dxa"/>
-            <w:shd w:val="clear" w:color="auto" w:fill="FFFFFF" w:themeFill="background1"/>
-          </w:tcPr>
-          <w:p>
-            <w:pPr>
-              <w:pStyle w:val="TableText"/>
-              <w:rPr>
-                <w:rStyle w:val="TableTitleline"/>
-                <w:b w:val="0"/>
-                <w:bCs w:val="0"/>
-                <w:i w:val="0"/>
-                <w:iCs w:val="0"/>
-              </w:rPr>
-            </w:pPr>
-            <w:r>
-              <w:rPr>
-                <w:rStyle w:val="TableTitleline"/>
-                <w:b w:val="0"/>
-                <w:bCs w:val="0"/>
-                <w:i w:val="0"/>
-                <w:iCs w:val="0"/>
-              </w:rPr>
-              <w:t>Enhancement to allow non-exclusive admin-types</w:t>
-            </w:r>
-          </w:p>
-        </w:tc>
-        <w:tc>
-          <w:tcPr>
-            <w:tcW w:w="2070" w:type="dxa"/>
-            <w:shd w:val="clear" w:color="auto" w:fill="FFFFFF" w:themeFill="background1"/>
-          </w:tcPr>
-          <w:p>
-            <w:pPr>
-              <w:pStyle w:val="TableText"/>
-            </w:pPr>
-            <w:r>
-              <w:t>260134</w:t>
-            </w:r>
-          </w:p>
-          <w:p>
-            <w:pPr>
-              <w:pStyle w:val="TableText"/>
-            </w:pPr>
-            <w:r>
-              <w:t>331046</w:t>
-            </w:r>
-          </w:p>
-          <w:p>
-            <w:pPr>
-              <w:pStyle w:val="TableText"/>
-            </w:pPr>
-            <w:r>
-              <w:t>269063</w:t>
-            </w:r>
-          </w:p>
-        </w:tc>
-        <w:tc>
-          <w:tcPr>
-            <w:tcW w:w="2243" w:type="dxa"/>
-            <w:shd w:val="clear" w:color="auto" w:fill="FFFFFF" w:themeFill="background1"/>
-          </w:tcPr>
-          <w:p>
-            <w:pPr>
-              <w:pStyle w:val="TableText"/>
+        <w:tc>
+          <w:tcPr>
+            <w:tcW w:w="9622" w:type="dxa"/>
+            <w:tcBorders>
+              <w:top w:val="nil"/>
+              <w:left w:val="single" w:sz="8" w:space="0" w:color="auto"/>
+              <w:bottom w:val="single" w:sz="8" w:space="0" w:color="auto"/>
+              <w:right w:val="single" w:sz="8" w:space="0" w:color="auto"/>
+            </w:tcBorders>
+            <w:tcMar>
+              <w:top w:w="0" w:type="dxa"/>
+              <w:left w:w="108" w:type="dxa"/>
+              <w:bottom w:w="0" w:type="dxa"/>
+              <w:right w:w="108" w:type="dxa"/>
+            </w:tcMar>
+            <w:hideMark/>
+          </w:tcPr>
+          <w:p>
+            <w:pPr>
+              <w:pStyle w:val="Default"/>
+              <w:rPr>
+                <w:color w:val="auto"/>
+                <w:sz w:val="16"/>
+                <w:szCs w:val="16"/>
+              </w:rPr>
+            </w:pPr>
+            <w:r>
+              <w:rPr>
+                <w:color w:val="auto"/>
+                <w:sz w:val="16"/>
+                <w:szCs w:val="16"/>
+              </w:rPr>
+              <w:t xml:space="preserve">Enhancement to allow non-exclusive admin-types </w:t>
+            </w:r>
+          </w:p>
+        </w:tc>
+        <w:tc>
+          <w:tcPr>
+            <w:tcW w:w="2250" w:type="dxa"/>
+            <w:tcBorders>
+              <w:top w:val="nil"/>
+              <w:left w:val="nil"/>
+              <w:bottom w:val="single" w:sz="8" w:space="0" w:color="auto"/>
+              <w:right w:val="single" w:sz="8" w:space="0" w:color="auto"/>
+            </w:tcBorders>
+            <w:tcMar>
+              <w:top w:w="0" w:type="dxa"/>
+              <w:left w:w="108" w:type="dxa"/>
+              <w:bottom w:w="0" w:type="dxa"/>
+              <w:right w:w="108" w:type="dxa"/>
+            </w:tcMar>
+            <w:hideMark/>
+          </w:tcPr>
+          <w:p>
+            <w:pPr>
+              <w:pStyle w:val="ListParagraph"/>
+              <w:ind w:left="0"/>
+              <w:rPr>
+                <w:rFonts w:ascii="Arial" w:hAnsi="Arial" w:cs="Arial"/>
+                <w:sz w:val="16"/>
+                <w:szCs w:val="16"/>
+              </w:rPr>
+            </w:pPr>
+            <w:r>
+              <w:rPr>
+                <w:rFonts w:ascii="Arial" w:hAnsi="Arial" w:cs="Arial"/>
+                <w:sz w:val="16"/>
+                <w:szCs w:val="16"/>
+              </w:rPr>
+              <w:t>428554</w:t>
+            </w:r>
+          </w:p>
+        </w:tc>
+        <w:tc>
+          <w:tcPr>
+            <w:tcW w:w="2153" w:type="dxa"/>
+            <w:tcBorders>
+              <w:top w:val="nil"/>
+              <w:left w:val="nil"/>
+              <w:bottom w:val="single" w:sz="8" w:space="0" w:color="auto"/>
+              <w:right w:val="single" w:sz="8" w:space="0" w:color="auto"/>
+            </w:tcBorders>
+            <w:tcMar>
+              <w:top w:w="0" w:type="dxa"/>
+              <w:left w:w="108" w:type="dxa"/>
+              <w:bottom w:w="0" w:type="dxa"/>
+              <w:right w:w="108" w:type="dxa"/>
+            </w:tcMar>
+          </w:tcPr>
+          <w:p>
+            <w:pPr>
+              <w:pStyle w:val="ListParagraph"/>
+              <w:ind w:left="0"/>
+              <w:rPr>
+                <w:rFonts w:ascii="Arial" w:hAnsi="Arial" w:cs="Arial"/>
+                <w:sz w:val="16"/>
+                <w:szCs w:val="16"/>
+              </w:rPr>
             </w:pPr>
           </w:p>
         </w:tc>
       </w:tr>
       <w:tr>
-        <w:trPr>
-          <w:trHeight w:val="181"/>
-        </w:trPr>
-        <w:tc>
-          <w:tcPr>
-            <w:tcW w:w="5965" w:type="dxa"/>
-            <w:shd w:val="clear" w:color="auto" w:fill="FFFFFF" w:themeFill="background1"/>
-          </w:tcPr>
-          <w:p>
-            <w:pPr>
-              <w:pStyle w:val="TableText"/>
-              <w:rPr>
-                <w:rStyle w:val="TableTitleline"/>
-                <w:b w:val="0"/>
-                <w:bCs w:val="0"/>
-                <w:i w:val="0"/>
-                <w:iCs w:val="0"/>
-              </w:rPr>
-            </w:pPr>
-            <w:r>
-              <w:rPr>
-                <w:rStyle w:val="TableTitleline"/>
-                <w:b w:val="0"/>
-                <w:bCs w:val="0"/>
-                <w:i w:val="0"/>
-                <w:iCs w:val="0"/>
-              </w:rPr>
-              <w:t xml:space="preserve">Enhancement to allow read access to all network (removal of FGAC) and secure network operations through locking and checking against role and admin-unit privileges </w:t>
-            </w:r>
-          </w:p>
-        </w:tc>
-        <w:tc>
-          <w:tcPr>
-            <w:tcW w:w="2070" w:type="dxa"/>
-            <w:shd w:val="clear" w:color="auto" w:fill="FFFFFF" w:themeFill="background1"/>
-          </w:tcPr>
-          <w:p>
-            <w:pPr>
-              <w:pStyle w:val="TableText"/>
-            </w:pPr>
-            <w:r>
-              <w:t>269434</w:t>
-            </w:r>
-          </w:p>
-        </w:tc>
-        <w:tc>
-          <w:tcPr>
-            <w:tcW w:w="2243" w:type="dxa"/>
-            <w:shd w:val="clear" w:color="auto" w:fill="FFFFFF" w:themeFill="background1"/>
-          </w:tcPr>
-          <w:p>
-            <w:pPr>
-              <w:pStyle w:val="TableText"/>
+        <w:tc>
+          <w:tcPr>
+            <w:tcW w:w="9622" w:type="dxa"/>
+            <w:tcBorders>
+              <w:top w:val="nil"/>
+              <w:left w:val="single" w:sz="8" w:space="0" w:color="auto"/>
+              <w:bottom w:val="single" w:sz="8" w:space="0" w:color="auto"/>
+              <w:right w:val="single" w:sz="8" w:space="0" w:color="auto"/>
+            </w:tcBorders>
+            <w:tcMar>
+              <w:top w:w="0" w:type="dxa"/>
+              <w:left w:w="108" w:type="dxa"/>
+              <w:bottom w:w="0" w:type="dxa"/>
+              <w:right w:w="108" w:type="dxa"/>
+            </w:tcMar>
+            <w:hideMark/>
+          </w:tcPr>
+          <w:p>
+            <w:pPr>
+              <w:pStyle w:val="ListParagraph"/>
+              <w:ind w:left="0"/>
+              <w:rPr>
+                <w:rFonts w:ascii="Arial" w:hAnsi="Arial" w:cs="Arial"/>
+                <w:sz w:val="16"/>
+                <w:szCs w:val="16"/>
+              </w:rPr>
+            </w:pPr>
+            <w:r>
+              <w:rPr>
+                <w:rFonts w:ascii="Arial" w:hAnsi="Arial" w:cs="Arial"/>
+                <w:sz w:val="16"/>
+                <w:szCs w:val="16"/>
+              </w:rPr>
+              <w:t>Data access: subordinate user can create/modify network elements outside it's admin unit</w:t>
+            </w:r>
+          </w:p>
+        </w:tc>
+        <w:tc>
+          <w:tcPr>
+            <w:tcW w:w="2250" w:type="dxa"/>
+            <w:tcBorders>
+              <w:top w:val="nil"/>
+              <w:left w:val="nil"/>
+              <w:bottom w:val="single" w:sz="8" w:space="0" w:color="auto"/>
+              <w:right w:val="single" w:sz="8" w:space="0" w:color="auto"/>
+            </w:tcBorders>
+            <w:tcMar>
+              <w:top w:w="0" w:type="dxa"/>
+              <w:left w:w="108" w:type="dxa"/>
+              <w:bottom w:w="0" w:type="dxa"/>
+              <w:right w:w="108" w:type="dxa"/>
+            </w:tcMar>
+            <w:hideMark/>
+          </w:tcPr>
+          <w:p>
+            <w:pPr>
+              <w:pStyle w:val="ListParagraph"/>
+              <w:ind w:left="0"/>
+              <w:rPr>
+                <w:rFonts w:ascii="Arial" w:hAnsi="Arial" w:cs="Arial"/>
+                <w:sz w:val="16"/>
+                <w:szCs w:val="16"/>
+              </w:rPr>
+            </w:pPr>
+            <w:r>
+              <w:rPr>
+                <w:rFonts w:ascii="Arial" w:hAnsi="Arial" w:cs="Arial"/>
+                <w:sz w:val="16"/>
+                <w:szCs w:val="16"/>
+              </w:rPr>
+              <w:t>428728</w:t>
+            </w:r>
+          </w:p>
+        </w:tc>
+        <w:tc>
+          <w:tcPr>
+            <w:tcW w:w="2153" w:type="dxa"/>
+            <w:tcBorders>
+              <w:top w:val="nil"/>
+              <w:left w:val="nil"/>
+              <w:bottom w:val="single" w:sz="8" w:space="0" w:color="auto"/>
+              <w:right w:val="single" w:sz="8" w:space="0" w:color="auto"/>
+            </w:tcBorders>
+            <w:tcMar>
+              <w:top w:w="0" w:type="dxa"/>
+              <w:left w:w="108" w:type="dxa"/>
+              <w:bottom w:w="0" w:type="dxa"/>
+              <w:right w:w="108" w:type="dxa"/>
+            </w:tcMar>
+          </w:tcPr>
+          <w:p>
+            <w:pPr>
+              <w:pStyle w:val="ListParagraph"/>
+              <w:ind w:left="0"/>
+              <w:rPr>
+                <w:rFonts w:ascii="Arial" w:hAnsi="Arial" w:cs="Arial"/>
+                <w:sz w:val="16"/>
+                <w:szCs w:val="16"/>
+              </w:rPr>
             </w:pPr>
           </w:p>
         </w:tc>
       </w:tr>
       <w:tr>
-        <w:trPr>
-          <w:trHeight w:val="181"/>
-        </w:trPr>
-        <w:tc>
-          <w:tcPr>
-            <w:tcW w:w="5965" w:type="dxa"/>
-            <w:shd w:val="clear" w:color="auto" w:fill="FFFFFF" w:themeFill="background1"/>
-          </w:tcPr>
-          <w:p>
-            <w:pPr>
-              <w:pStyle w:val="TableText"/>
-              <w:rPr>
-                <w:rStyle w:val="TableTitleline"/>
-                <w:b w:val="0"/>
-                <w:bCs w:val="0"/>
-                <w:i w:val="0"/>
-                <w:iCs w:val="0"/>
-              </w:rPr>
-            </w:pPr>
-            <w:r>
-              <w:rPr>
-                <w:rStyle w:val="TableTitleline"/>
-                <w:b w:val="0"/>
-                <w:bCs w:val="0"/>
-                <w:i w:val="0"/>
-                <w:iCs w:val="0"/>
-              </w:rPr>
-              <w:t>Allow asset locations to be placed on network by subordinate and restricted user</w:t>
-            </w:r>
-          </w:p>
-        </w:tc>
-        <w:tc>
-          <w:tcPr>
-            <w:tcW w:w="2070" w:type="dxa"/>
-            <w:shd w:val="clear" w:color="auto" w:fill="FFFFFF" w:themeFill="background1"/>
-          </w:tcPr>
-          <w:p>
-            <w:pPr>
-              <w:pStyle w:val="TableText"/>
-            </w:pPr>
-            <w:r>
-              <w:t>269246</w:t>
-            </w:r>
-          </w:p>
-        </w:tc>
-        <w:tc>
-          <w:tcPr>
-            <w:tcW w:w="2243" w:type="dxa"/>
-            <w:shd w:val="clear" w:color="auto" w:fill="FFFFFF" w:themeFill="background1"/>
-          </w:tcPr>
-          <w:p>
-            <w:pPr>
-              <w:pStyle w:val="TableText"/>
+        <w:tc>
+          <w:tcPr>
+            <w:tcW w:w="9622" w:type="dxa"/>
+            <w:tcBorders>
+              <w:top w:val="nil"/>
+              <w:left w:val="single" w:sz="8" w:space="0" w:color="auto"/>
+              <w:bottom w:val="single" w:sz="8" w:space="0" w:color="auto"/>
+              <w:right w:val="single" w:sz="8" w:space="0" w:color="auto"/>
+            </w:tcBorders>
+            <w:tcMar>
+              <w:top w:w="0" w:type="dxa"/>
+              <w:left w:w="108" w:type="dxa"/>
+              <w:bottom w:w="0" w:type="dxa"/>
+              <w:right w:w="108" w:type="dxa"/>
+            </w:tcMar>
+            <w:hideMark/>
+          </w:tcPr>
+          <w:p>
+            <w:pPr>
+              <w:pStyle w:val="ListParagraph"/>
+              <w:ind w:left="0"/>
+              <w:rPr>
+                <w:rFonts w:ascii="Arial" w:hAnsi="Arial" w:cs="Arial"/>
+                <w:sz w:val="16"/>
+                <w:szCs w:val="16"/>
+              </w:rPr>
+            </w:pPr>
+            <w:r>
+              <w:rPr>
+                <w:rFonts w:ascii="Arial" w:hAnsi="Arial" w:cs="Arial"/>
+                <w:sz w:val="16"/>
+                <w:szCs w:val="16"/>
+              </w:rPr>
+              <w:t>Data access: can't close a group with assets, "user does not have access to all assets" is shown, although it is not true.</w:t>
+            </w:r>
+          </w:p>
+        </w:tc>
+        <w:tc>
+          <w:tcPr>
+            <w:tcW w:w="2250" w:type="dxa"/>
+            <w:tcBorders>
+              <w:top w:val="nil"/>
+              <w:left w:val="nil"/>
+              <w:bottom w:val="single" w:sz="8" w:space="0" w:color="auto"/>
+              <w:right w:val="single" w:sz="8" w:space="0" w:color="auto"/>
+            </w:tcBorders>
+            <w:tcMar>
+              <w:top w:w="0" w:type="dxa"/>
+              <w:left w:w="108" w:type="dxa"/>
+              <w:bottom w:w="0" w:type="dxa"/>
+              <w:right w:w="108" w:type="dxa"/>
+            </w:tcMar>
+            <w:hideMark/>
+          </w:tcPr>
+          <w:p>
+            <w:pPr>
+              <w:pStyle w:val="ListParagraph"/>
+              <w:ind w:left="0"/>
+              <w:rPr>
+                <w:rFonts w:ascii="Arial" w:hAnsi="Arial" w:cs="Arial"/>
+                <w:sz w:val="16"/>
+                <w:szCs w:val="16"/>
+              </w:rPr>
+            </w:pPr>
+            <w:r>
+              <w:rPr>
+                <w:rFonts w:ascii="Arial" w:hAnsi="Arial" w:cs="Arial"/>
+                <w:sz w:val="16"/>
+                <w:szCs w:val="16"/>
+              </w:rPr>
+              <w:t>428736</w:t>
+            </w:r>
+          </w:p>
+        </w:tc>
+        <w:tc>
+          <w:tcPr>
+            <w:tcW w:w="2153" w:type="dxa"/>
+            <w:tcBorders>
+              <w:top w:val="nil"/>
+              <w:left w:val="nil"/>
+              <w:bottom w:val="single" w:sz="8" w:space="0" w:color="auto"/>
+              <w:right w:val="single" w:sz="8" w:space="0" w:color="auto"/>
+            </w:tcBorders>
+            <w:tcMar>
+              <w:top w:w="0" w:type="dxa"/>
+              <w:left w:w="108" w:type="dxa"/>
+              <w:bottom w:w="0" w:type="dxa"/>
+              <w:right w:w="108" w:type="dxa"/>
+            </w:tcMar>
+          </w:tcPr>
+          <w:p>
+            <w:pPr>
+              <w:pStyle w:val="ListParagraph"/>
+              <w:ind w:left="0"/>
+              <w:rPr>
+                <w:rFonts w:ascii="Arial" w:hAnsi="Arial" w:cs="Arial"/>
+                <w:sz w:val="16"/>
+                <w:szCs w:val="16"/>
+              </w:rPr>
             </w:pPr>
           </w:p>
         </w:tc>
       </w:tr>
       <w:tr>
-        <w:trPr>
-          <w:trHeight w:val="181"/>
-        </w:trPr>
-        <w:tc>
-          <w:tcPr>
-            <w:tcW w:w="5965" w:type="dxa"/>
-            <w:shd w:val="clear" w:color="auto" w:fill="FFFFFF" w:themeFill="background1"/>
-          </w:tcPr>
-          <w:p>
-            <w:pPr>
-              <w:pStyle w:val="TableText"/>
-              <w:rPr>
-                <w:rStyle w:val="TableTitleline"/>
-                <w:b w:val="0"/>
-                <w:bCs w:val="0"/>
-                <w:i w:val="0"/>
-                <w:iCs w:val="0"/>
-              </w:rPr>
-            </w:pPr>
-            <w:r>
-              <w:rPr>
-                <w:rStyle w:val="TableTitleline"/>
-                <w:b w:val="0"/>
-                <w:bCs w:val="0"/>
-                <w:i w:val="0"/>
-                <w:iCs w:val="0"/>
-              </w:rPr>
-              <w:t>Allow network edits despite existence of secured assets of type which is flagged as end-location-only</w:t>
-            </w:r>
-          </w:p>
-        </w:tc>
-        <w:tc>
-          <w:tcPr>
-            <w:tcW w:w="2070" w:type="dxa"/>
-            <w:shd w:val="clear" w:color="auto" w:fill="FFFFFF" w:themeFill="background1"/>
-          </w:tcPr>
-          <w:p>
-            <w:pPr>
-              <w:pStyle w:val="TableText"/>
-            </w:pPr>
-            <w:r>
-              <w:t>269317</w:t>
-            </w:r>
-          </w:p>
-        </w:tc>
-        <w:tc>
-          <w:tcPr>
-            <w:tcW w:w="2243" w:type="dxa"/>
-            <w:shd w:val="clear" w:color="auto" w:fill="FFFFFF" w:themeFill="background1"/>
-          </w:tcPr>
-          <w:p>
-            <w:pPr>
-              <w:pStyle w:val="TableText"/>
+        <w:tc>
+          <w:tcPr>
+            <w:tcW w:w="9622" w:type="dxa"/>
+            <w:tcBorders>
+              <w:top w:val="nil"/>
+              <w:left w:val="single" w:sz="8" w:space="0" w:color="auto"/>
+              <w:bottom w:val="single" w:sz="8" w:space="0" w:color="auto"/>
+              <w:right w:val="single" w:sz="8" w:space="0" w:color="auto"/>
+            </w:tcBorders>
+            <w:tcMar>
+              <w:top w:w="0" w:type="dxa"/>
+              <w:left w:w="108" w:type="dxa"/>
+              <w:bottom w:w="0" w:type="dxa"/>
+              <w:right w:w="108" w:type="dxa"/>
+            </w:tcMar>
+            <w:hideMark/>
+          </w:tcPr>
+          <w:p>
+            <w:pPr>
+              <w:pStyle w:val="ListParagraph"/>
+              <w:ind w:left="0"/>
+              <w:rPr>
+                <w:rFonts w:ascii="Arial" w:hAnsi="Arial" w:cs="Arial"/>
+                <w:sz w:val="16"/>
+                <w:szCs w:val="16"/>
+              </w:rPr>
+            </w:pPr>
+            <w:r>
+              <w:rPr>
+                <w:rFonts w:ascii="Arial" w:hAnsi="Arial" w:cs="Arial"/>
+                <w:sz w:val="16"/>
+                <w:szCs w:val="16"/>
+              </w:rPr>
+              <w:t xml:space="preserve">Data access: dead lock </w:t>
+            </w:r>
+            <w:r>
+              <w:rPr>
+                <w:rFonts w:ascii="Arial" w:hAnsi="Arial" w:cs="Arial"/>
+                <w:sz w:val="16"/>
+                <w:szCs w:val="16"/>
+              </w:rPr>
+              <w:t>occurred</w:t>
+            </w:r>
+            <w:r>
+              <w:rPr>
+                <w:rFonts w:ascii="Arial" w:hAnsi="Arial" w:cs="Arial"/>
+                <w:sz w:val="16"/>
+                <w:szCs w:val="16"/>
+              </w:rPr>
+              <w:t xml:space="preserve"> when unclosing datum element.</w:t>
+            </w:r>
+          </w:p>
+        </w:tc>
+        <w:tc>
+          <w:tcPr>
+            <w:tcW w:w="2250" w:type="dxa"/>
+            <w:tcBorders>
+              <w:top w:val="nil"/>
+              <w:left w:val="nil"/>
+              <w:bottom w:val="single" w:sz="8" w:space="0" w:color="auto"/>
+              <w:right w:val="single" w:sz="8" w:space="0" w:color="auto"/>
+            </w:tcBorders>
+            <w:tcMar>
+              <w:top w:w="0" w:type="dxa"/>
+              <w:left w:w="108" w:type="dxa"/>
+              <w:bottom w:w="0" w:type="dxa"/>
+              <w:right w:w="108" w:type="dxa"/>
+            </w:tcMar>
+            <w:hideMark/>
+          </w:tcPr>
+          <w:p>
+            <w:pPr>
+              <w:pStyle w:val="ListParagraph"/>
+              <w:ind w:left="0"/>
+              <w:rPr>
+                <w:rFonts w:ascii="Arial" w:hAnsi="Arial" w:cs="Arial"/>
+                <w:sz w:val="16"/>
+                <w:szCs w:val="16"/>
+              </w:rPr>
+            </w:pPr>
+            <w:r>
+              <w:rPr>
+                <w:rFonts w:ascii="Arial" w:hAnsi="Arial" w:cs="Arial"/>
+                <w:sz w:val="16"/>
+                <w:szCs w:val="16"/>
+              </w:rPr>
+              <w:t>428738</w:t>
+            </w:r>
+          </w:p>
+        </w:tc>
+        <w:tc>
+          <w:tcPr>
+            <w:tcW w:w="2153" w:type="dxa"/>
+            <w:tcBorders>
+              <w:top w:val="nil"/>
+              <w:left w:val="nil"/>
+              <w:bottom w:val="single" w:sz="8" w:space="0" w:color="auto"/>
+              <w:right w:val="single" w:sz="8" w:space="0" w:color="auto"/>
+            </w:tcBorders>
+            <w:tcMar>
+              <w:top w:w="0" w:type="dxa"/>
+              <w:left w:w="108" w:type="dxa"/>
+              <w:bottom w:w="0" w:type="dxa"/>
+              <w:right w:w="108" w:type="dxa"/>
+            </w:tcMar>
+          </w:tcPr>
+          <w:p>
+            <w:pPr>
+              <w:pStyle w:val="ListParagraph"/>
+              <w:ind w:left="0"/>
+              <w:rPr>
+                <w:rFonts w:ascii="Arial" w:hAnsi="Arial" w:cs="Arial"/>
+                <w:sz w:val="16"/>
+                <w:szCs w:val="16"/>
+              </w:rPr>
             </w:pPr>
           </w:p>
         </w:tc>
       </w:tr>
       <w:tr>
-        <w:trPr>
-          <w:trHeight w:val="181"/>
-        </w:trPr>
-        <w:tc>
-          <w:tcPr>
-            <w:tcW w:w="5965" w:type="dxa"/>
-            <w:shd w:val="clear" w:color="auto" w:fill="FFFFFF" w:themeFill="background1"/>
-          </w:tcPr>
-          <w:p>
-            <w:pPr>
-              <w:pStyle w:val="TableText"/>
-              <w:rPr>
-                <w:rStyle w:val="TableTitleline"/>
-                <w:b w:val="0"/>
-                <w:bCs w:val="0"/>
-                <w:i w:val="0"/>
-                <w:iCs w:val="0"/>
-              </w:rPr>
-            </w:pPr>
-            <w:r>
-              <w:rPr>
-                <w:rStyle w:val="TableTitleline"/>
-                <w:b w:val="0"/>
-                <w:bCs w:val="0"/>
-                <w:i w:val="0"/>
-                <w:iCs w:val="0"/>
-              </w:rPr>
-              <w:t>Removal of network related FGAC policies</w:t>
-            </w:r>
-          </w:p>
-        </w:tc>
-        <w:tc>
-          <w:tcPr>
-            <w:tcW w:w="2070" w:type="dxa"/>
-            <w:shd w:val="clear" w:color="auto" w:fill="FFFFFF" w:themeFill="background1"/>
-          </w:tcPr>
-          <w:p>
-            <w:pPr>
-              <w:pStyle w:val="TableText"/>
-            </w:pPr>
-            <w:r>
-              <w:t>269203</w:t>
-            </w:r>
-          </w:p>
-        </w:tc>
-        <w:tc>
-          <w:tcPr>
-            <w:tcW w:w="2243" w:type="dxa"/>
-            <w:shd w:val="clear" w:color="auto" w:fill="FFFFFF" w:themeFill="background1"/>
-          </w:tcPr>
-          <w:p>
-            <w:pPr>
-              <w:pStyle w:val="TableText"/>
+        <w:tc>
+          <w:tcPr>
+            <w:tcW w:w="9622" w:type="dxa"/>
+            <w:tcBorders>
+              <w:top w:val="nil"/>
+              <w:left w:val="single" w:sz="8" w:space="0" w:color="auto"/>
+              <w:bottom w:val="single" w:sz="8" w:space="0" w:color="auto"/>
+              <w:right w:val="single" w:sz="8" w:space="0" w:color="auto"/>
+            </w:tcBorders>
+            <w:tcMar>
+              <w:top w:w="0" w:type="dxa"/>
+              <w:left w:w="108" w:type="dxa"/>
+              <w:bottom w:w="0" w:type="dxa"/>
+              <w:right w:w="108" w:type="dxa"/>
+            </w:tcMar>
+            <w:hideMark/>
+          </w:tcPr>
+          <w:p>
+            <w:pPr>
+              <w:pStyle w:val="ListParagraph"/>
+              <w:ind w:left="0"/>
+              <w:rPr>
+                <w:rFonts w:ascii="Arial" w:hAnsi="Arial" w:cs="Arial"/>
+                <w:sz w:val="16"/>
+                <w:szCs w:val="16"/>
+              </w:rPr>
+            </w:pPr>
+            <w:r>
+              <w:rPr>
+                <w:rFonts w:ascii="Arial" w:hAnsi="Arial" w:cs="Arial"/>
+                <w:sz w:val="16"/>
+                <w:szCs w:val="16"/>
+              </w:rPr>
+              <w:t>Cannot create enquiry using locator</w:t>
+            </w:r>
+          </w:p>
+        </w:tc>
+        <w:tc>
+          <w:tcPr>
+            <w:tcW w:w="2250" w:type="dxa"/>
+            <w:tcBorders>
+              <w:top w:val="nil"/>
+              <w:left w:val="nil"/>
+              <w:bottom w:val="single" w:sz="8" w:space="0" w:color="auto"/>
+              <w:right w:val="single" w:sz="8" w:space="0" w:color="auto"/>
+            </w:tcBorders>
+            <w:tcMar>
+              <w:top w:w="0" w:type="dxa"/>
+              <w:left w:w="108" w:type="dxa"/>
+              <w:bottom w:w="0" w:type="dxa"/>
+              <w:right w:w="108" w:type="dxa"/>
+            </w:tcMar>
+            <w:hideMark/>
+          </w:tcPr>
+          <w:p>
+            <w:pPr>
+              <w:pStyle w:val="ListParagraph"/>
+              <w:ind w:left="0"/>
+              <w:rPr>
+                <w:rFonts w:ascii="Arial" w:hAnsi="Arial" w:cs="Arial"/>
+                <w:sz w:val="16"/>
+                <w:szCs w:val="16"/>
+              </w:rPr>
+            </w:pPr>
+            <w:r>
+              <w:rPr>
+                <w:rFonts w:ascii="Arial" w:hAnsi="Arial" w:cs="Arial"/>
+                <w:sz w:val="16"/>
+                <w:szCs w:val="16"/>
+              </w:rPr>
+              <w:t>428740</w:t>
+            </w:r>
+          </w:p>
+        </w:tc>
+        <w:tc>
+          <w:tcPr>
+            <w:tcW w:w="2153" w:type="dxa"/>
+            <w:tcBorders>
+              <w:top w:val="nil"/>
+              <w:left w:val="nil"/>
+              <w:bottom w:val="single" w:sz="8" w:space="0" w:color="auto"/>
+              <w:right w:val="single" w:sz="8" w:space="0" w:color="auto"/>
+            </w:tcBorders>
+            <w:tcMar>
+              <w:top w:w="0" w:type="dxa"/>
+              <w:left w:w="108" w:type="dxa"/>
+              <w:bottom w:w="0" w:type="dxa"/>
+              <w:right w:w="108" w:type="dxa"/>
+            </w:tcMar>
+          </w:tcPr>
+          <w:p>
+            <w:pPr>
+              <w:pStyle w:val="ListParagraph"/>
+              <w:ind w:left="0"/>
+              <w:rPr>
+                <w:rFonts w:ascii="Arial" w:hAnsi="Arial" w:cs="Arial"/>
+                <w:sz w:val="16"/>
+                <w:szCs w:val="16"/>
+              </w:rPr>
             </w:pPr>
           </w:p>
         </w:tc>
       </w:tr>
       <w:tr>
-        <w:trPr>
-          <w:trHeight w:val="181"/>
-        </w:trPr>
-        <w:tc>
-          <w:tcPr>
-            <w:tcW w:w="5965" w:type="dxa"/>
-            <w:shd w:val="clear" w:color="auto" w:fill="FFFFFF" w:themeFill="background1"/>
-          </w:tcPr>
-          <w:p>
-            <w:pPr>
-              <w:pStyle w:val="TableText"/>
-              <w:rPr>
-                <w:rStyle w:val="TableTitleline"/>
-                <w:rFonts w:cs="Arial"/>
-                <w:b w:val="0"/>
-                <w:bCs w:val="0"/>
-                <w:i w:val="0"/>
-                <w:iCs w:val="0"/>
-                <w:szCs w:val="16"/>
-              </w:rPr>
-            </w:pPr>
-            <w:r>
-              <w:rPr>
-                <w:rStyle w:val="info-text"/>
-                <w:rFonts w:cs="Arial"/>
-                <w:color w:val="000000"/>
-                <w:szCs w:val="16"/>
-              </w:rPr>
-              <w:t>Data access: provide better message is network operation fails due to role permissions for the AD data</w:t>
-            </w:r>
-          </w:p>
-        </w:tc>
-        <w:tc>
-          <w:tcPr>
-            <w:tcW w:w="2070" w:type="dxa"/>
-            <w:shd w:val="clear" w:color="auto" w:fill="FFFFFF" w:themeFill="background1"/>
-          </w:tcPr>
-          <w:p>
-            <w:pPr>
-              <w:pStyle w:val="TableText"/>
-            </w:pPr>
-            <w:r>
-              <w:t>338761</w:t>
-            </w:r>
-          </w:p>
-        </w:tc>
-        <w:tc>
-          <w:tcPr>
-            <w:tcW w:w="2243" w:type="dxa"/>
-            <w:shd w:val="clear" w:color="auto" w:fill="FFFFFF" w:themeFill="background1"/>
-          </w:tcPr>
-          <w:p>
-            <w:pPr>
-              <w:pStyle w:val="TableText"/>
+        <w:tc>
+          <w:tcPr>
+            <w:tcW w:w="9622" w:type="dxa"/>
+            <w:tcBorders>
+              <w:top w:val="nil"/>
+              <w:left w:val="single" w:sz="8" w:space="0" w:color="auto"/>
+              <w:bottom w:val="single" w:sz="8" w:space="0" w:color="auto"/>
+              <w:right w:val="single" w:sz="8" w:space="0" w:color="auto"/>
+            </w:tcBorders>
+            <w:tcMar>
+              <w:top w:w="0" w:type="dxa"/>
+              <w:left w:w="108" w:type="dxa"/>
+              <w:bottom w:w="0" w:type="dxa"/>
+              <w:right w:w="108" w:type="dxa"/>
+            </w:tcMar>
+            <w:hideMark/>
+          </w:tcPr>
+          <w:p>
+            <w:pPr>
+              <w:pStyle w:val="ListParagraph"/>
+              <w:ind w:left="0"/>
+              <w:rPr>
+                <w:rFonts w:ascii="Arial" w:hAnsi="Arial" w:cs="Arial"/>
+                <w:sz w:val="16"/>
+                <w:szCs w:val="16"/>
+              </w:rPr>
+            </w:pPr>
+            <w:r>
+              <w:rPr>
+                <w:rFonts w:ascii="Arial" w:hAnsi="Arial" w:cs="Arial"/>
+                <w:sz w:val="16"/>
+                <w:szCs w:val="16"/>
+              </w:rPr>
+              <w:t>Data access: wrong message is shown ("Record not found") on Undo split/ Undo merge for read-only or no access network elements (no assets located).</w:t>
+            </w:r>
+          </w:p>
+        </w:tc>
+        <w:tc>
+          <w:tcPr>
+            <w:tcW w:w="2250" w:type="dxa"/>
+            <w:tcBorders>
+              <w:top w:val="nil"/>
+              <w:left w:val="nil"/>
+              <w:bottom w:val="single" w:sz="8" w:space="0" w:color="auto"/>
+              <w:right w:val="single" w:sz="8" w:space="0" w:color="auto"/>
+            </w:tcBorders>
+            <w:tcMar>
+              <w:top w:w="0" w:type="dxa"/>
+              <w:left w:w="108" w:type="dxa"/>
+              <w:bottom w:w="0" w:type="dxa"/>
+              <w:right w:w="108" w:type="dxa"/>
+            </w:tcMar>
+            <w:hideMark/>
+          </w:tcPr>
+          <w:p>
+            <w:pPr>
+              <w:pStyle w:val="ListParagraph"/>
+              <w:ind w:left="0"/>
+              <w:rPr>
+                <w:rFonts w:ascii="Arial" w:hAnsi="Arial" w:cs="Arial"/>
+                <w:sz w:val="16"/>
+                <w:szCs w:val="16"/>
+              </w:rPr>
+            </w:pPr>
+            <w:r>
+              <w:rPr>
+                <w:rFonts w:ascii="Arial" w:hAnsi="Arial" w:cs="Arial"/>
+                <w:sz w:val="16"/>
+                <w:szCs w:val="16"/>
+              </w:rPr>
+              <w:t>428745</w:t>
+            </w:r>
+          </w:p>
+        </w:tc>
+        <w:tc>
+          <w:tcPr>
+            <w:tcW w:w="2153" w:type="dxa"/>
+            <w:tcBorders>
+              <w:top w:val="nil"/>
+              <w:left w:val="nil"/>
+              <w:bottom w:val="single" w:sz="8" w:space="0" w:color="auto"/>
+              <w:right w:val="single" w:sz="8" w:space="0" w:color="auto"/>
+            </w:tcBorders>
+            <w:tcMar>
+              <w:top w:w="0" w:type="dxa"/>
+              <w:left w:w="108" w:type="dxa"/>
+              <w:bottom w:w="0" w:type="dxa"/>
+              <w:right w:w="108" w:type="dxa"/>
+            </w:tcMar>
+          </w:tcPr>
+          <w:p>
+            <w:pPr>
+              <w:pStyle w:val="ListParagraph"/>
+              <w:ind w:left="0"/>
+              <w:rPr>
+                <w:rFonts w:ascii="Arial" w:hAnsi="Arial" w:cs="Arial"/>
+                <w:sz w:val="16"/>
+                <w:szCs w:val="16"/>
+              </w:rPr>
             </w:pPr>
           </w:p>
         </w:tc>
       </w:tr>
       <w:tr>
-        <w:trPr>
-          <w:trHeight w:val="181"/>
-        </w:trPr>
-        <w:tc>
-          <w:tcPr>
-            <w:tcW w:w="5965" w:type="dxa"/>
-            <w:shd w:val="clear" w:color="auto" w:fill="FFFFFF" w:themeFill="background1"/>
-          </w:tcPr>
-          <w:p>
-            <w:pPr>
-              <w:shd w:val="clear" w:color="auto" w:fill="FFFFFF"/>
-              <w:spacing w:after="0" w:line="240" w:lineRule="auto"/>
-              <w:rPr>
-                <w:rFonts w:ascii="Arial" w:eastAsia="Times New Roman" w:hAnsi="Arial" w:cs="Arial"/>
-                <w:color w:val="000000"/>
+        <w:tc>
+          <w:tcPr>
+            <w:tcW w:w="9622" w:type="dxa"/>
+            <w:tcBorders>
+              <w:top w:val="nil"/>
+              <w:left w:val="single" w:sz="8" w:space="0" w:color="auto"/>
+              <w:bottom w:val="single" w:sz="8" w:space="0" w:color="auto"/>
+              <w:right w:val="single" w:sz="8" w:space="0" w:color="auto"/>
+            </w:tcBorders>
+            <w:tcMar>
+              <w:top w:w="0" w:type="dxa"/>
+              <w:left w:w="108" w:type="dxa"/>
+              <w:bottom w:w="0" w:type="dxa"/>
+              <w:right w:w="108" w:type="dxa"/>
+            </w:tcMar>
+            <w:hideMark/>
+          </w:tcPr>
+          <w:p>
+            <w:pPr>
+              <w:pStyle w:val="ListParagraph"/>
+              <w:ind w:left="0"/>
+              <w:rPr>
+                <w:rFonts w:ascii="Arial" w:hAnsi="Arial" w:cs="Arial"/>
                 <w:sz w:val="16"/>
                 <w:szCs w:val="16"/>
               </w:rPr>
             </w:pPr>
             <w:r>
               <w:rPr>
-                <w:rFonts w:ascii="Arial" w:eastAsia="Times New Roman" w:hAnsi="Arial" w:cs="Arial"/>
-                <w:color w:val="000000"/>
+                <w:rFonts w:ascii="Arial" w:hAnsi="Arial" w:cs="Arial"/>
                 <w:sz w:val="16"/>
                 <w:szCs w:val="16"/>
               </w:rPr>
-              <w:t>Data access: subordinate user can create/modify network elements outside it's admin unit</w:t>
-            </w:r>
-          </w:p>
-          <w:p>
-            <w:pPr>
-              <w:pStyle w:val="TableText"/>
-              <w:rPr>
-                <w:rStyle w:val="TableTitleline"/>
-                <w:rFonts w:cs="Arial"/>
-                <w:b w:val="0"/>
-                <w:bCs w:val="0"/>
-                <w:i w:val="0"/>
-                <w:iCs w:val="0"/>
-                <w:szCs w:val="16"/>
-              </w:rPr>
-            </w:pPr>
-          </w:p>
-        </w:tc>
-        <w:tc>
-          <w:tcPr>
-            <w:tcW w:w="2070" w:type="dxa"/>
-            <w:shd w:val="clear" w:color="auto" w:fill="FFFFFF" w:themeFill="background1"/>
-          </w:tcPr>
-          <w:p>
-            <w:pPr>
-              <w:pStyle w:val="TableText"/>
-            </w:pPr>
-            <w:r>
-              <w:t>338222</w:t>
-            </w:r>
-          </w:p>
-        </w:tc>
-        <w:tc>
-          <w:tcPr>
-            <w:tcW w:w="2243" w:type="dxa"/>
-            <w:shd w:val="clear" w:color="auto" w:fill="FFFFFF" w:themeFill="background1"/>
-          </w:tcPr>
-          <w:p>
-            <w:pPr>
-              <w:pStyle w:val="TableText"/>
+              <w:t>Replace element can fail with HIG-0067 - Record not found NM_ELEMENTS etc.</w:t>
+            </w:r>
+          </w:p>
+        </w:tc>
+        <w:tc>
+          <w:tcPr>
+            <w:tcW w:w="2250" w:type="dxa"/>
+            <w:tcBorders>
+              <w:top w:val="nil"/>
+              <w:left w:val="nil"/>
+              <w:bottom w:val="single" w:sz="8" w:space="0" w:color="auto"/>
+              <w:right w:val="single" w:sz="8" w:space="0" w:color="auto"/>
+            </w:tcBorders>
+            <w:tcMar>
+              <w:top w:w="0" w:type="dxa"/>
+              <w:left w:w="108" w:type="dxa"/>
+              <w:bottom w:w="0" w:type="dxa"/>
+              <w:right w:w="108" w:type="dxa"/>
+            </w:tcMar>
+            <w:hideMark/>
+          </w:tcPr>
+          <w:p>
+            <w:pPr>
+              <w:pStyle w:val="ListParagraph"/>
+              <w:ind w:left="0"/>
+              <w:rPr>
+                <w:rFonts w:ascii="Arial" w:hAnsi="Arial" w:cs="Arial"/>
+                <w:sz w:val="16"/>
+                <w:szCs w:val="16"/>
+              </w:rPr>
+            </w:pPr>
+            <w:r>
+              <w:rPr>
+                <w:rFonts w:ascii="Arial" w:hAnsi="Arial" w:cs="Arial"/>
+                <w:sz w:val="16"/>
+                <w:szCs w:val="16"/>
+              </w:rPr>
+              <w:t>428876</w:t>
+            </w:r>
+          </w:p>
+        </w:tc>
+        <w:tc>
+          <w:tcPr>
+            <w:tcW w:w="2153" w:type="dxa"/>
+            <w:tcBorders>
+              <w:top w:val="nil"/>
+              <w:left w:val="nil"/>
+              <w:bottom w:val="single" w:sz="8" w:space="0" w:color="auto"/>
+              <w:right w:val="single" w:sz="8" w:space="0" w:color="auto"/>
+            </w:tcBorders>
+            <w:tcMar>
+              <w:top w:w="0" w:type="dxa"/>
+              <w:left w:w="108" w:type="dxa"/>
+              <w:bottom w:w="0" w:type="dxa"/>
+              <w:right w:w="108" w:type="dxa"/>
+            </w:tcMar>
+          </w:tcPr>
+          <w:p>
+            <w:pPr>
+              <w:pStyle w:val="ListParagraph"/>
+              <w:ind w:left="0"/>
+              <w:rPr>
+                <w:rFonts w:ascii="Arial" w:hAnsi="Arial" w:cs="Arial"/>
+                <w:sz w:val="16"/>
+                <w:szCs w:val="16"/>
+              </w:rPr>
             </w:pPr>
           </w:p>
         </w:tc>
       </w:tr>
       <w:tr>
-        <w:trPr>
-          <w:trHeight w:val="181"/>
-        </w:trPr>
-        <w:tc>
-          <w:tcPr>
-            <w:tcW w:w="5965" w:type="dxa"/>
-            <w:shd w:val="clear" w:color="auto" w:fill="FFFFFF" w:themeFill="background1"/>
-          </w:tcPr>
-          <w:p>
-            <w:pPr>
-              <w:shd w:val="clear" w:color="auto" w:fill="FFFFFF"/>
-              <w:spacing w:after="0" w:line="240" w:lineRule="auto"/>
-              <w:rPr>
-                <w:rFonts w:ascii="Arial" w:eastAsia="Times New Roman" w:hAnsi="Arial" w:cs="Arial"/>
-                <w:color w:val="000000"/>
+        <w:tc>
+          <w:tcPr>
+            <w:tcW w:w="9622" w:type="dxa"/>
+            <w:tcBorders>
+              <w:top w:val="nil"/>
+              <w:left w:val="single" w:sz="8" w:space="0" w:color="auto"/>
+              <w:bottom w:val="single" w:sz="8" w:space="0" w:color="auto"/>
+              <w:right w:val="single" w:sz="8" w:space="0" w:color="auto"/>
+            </w:tcBorders>
+            <w:tcMar>
+              <w:top w:w="0" w:type="dxa"/>
+              <w:left w:w="108" w:type="dxa"/>
+              <w:bottom w:w="0" w:type="dxa"/>
+              <w:right w:w="108" w:type="dxa"/>
+            </w:tcMar>
+            <w:hideMark/>
+          </w:tcPr>
+          <w:p>
+            <w:pPr>
+              <w:pStyle w:val="ListParagraph"/>
+              <w:ind w:left="0"/>
+              <w:rPr>
+                <w:rFonts w:ascii="Arial" w:hAnsi="Arial" w:cs="Arial"/>
                 <w:sz w:val="16"/>
                 <w:szCs w:val="16"/>
               </w:rPr>
             </w:pPr>
-            <w:hyperlink r:id="rId11" w:history="1"/>
-            <w:r>
-              <w:rPr>
-                <w:rStyle w:val="info-text"/>
+            <w:r>
+              <w:rPr>
                 <w:rFonts w:ascii="Arial" w:hAnsi="Arial" w:cs="Arial"/>
-                <w:color w:val="000000"/>
                 <w:sz w:val="16"/>
                 <w:szCs w:val="16"/>
               </w:rPr>
@@ -4537,726 +4805,833 @@
         </w:tc>
         <w:tc>
           <w:tcPr>
-            <w:tcW w:w="2070" w:type="dxa"/>
-            <w:shd w:val="clear" w:color="auto" w:fill="FFFFFF" w:themeFill="background1"/>
-          </w:tcPr>
-          <w:p>
-            <w:pPr>
-              <w:pStyle w:val="TableText"/>
-            </w:pPr>
-            <w:r>
-              <w:t>339040</w:t>
-            </w:r>
-          </w:p>
-        </w:tc>
-        <w:tc>
-          <w:tcPr>
-            <w:tcW w:w="2243" w:type="dxa"/>
-            <w:shd w:val="clear" w:color="auto" w:fill="FFFFFF" w:themeFill="background1"/>
-          </w:tcPr>
-          <w:p>
-            <w:pPr>
-              <w:pStyle w:val="TableText"/>
+            <w:tcW w:w="2250" w:type="dxa"/>
+            <w:tcBorders>
+              <w:top w:val="nil"/>
+              <w:left w:val="nil"/>
+              <w:bottom w:val="single" w:sz="8" w:space="0" w:color="auto"/>
+              <w:right w:val="single" w:sz="8" w:space="0" w:color="auto"/>
+            </w:tcBorders>
+            <w:tcMar>
+              <w:top w:w="0" w:type="dxa"/>
+              <w:left w:w="108" w:type="dxa"/>
+              <w:bottom w:w="0" w:type="dxa"/>
+              <w:right w:w="108" w:type="dxa"/>
+            </w:tcMar>
+            <w:hideMark/>
+          </w:tcPr>
+          <w:p>
+            <w:pPr>
+              <w:pStyle w:val="ListParagraph"/>
+              <w:ind w:left="0"/>
+              <w:rPr>
+                <w:rFonts w:ascii="Arial" w:hAnsi="Arial" w:cs="Arial"/>
+                <w:sz w:val="16"/>
+                <w:szCs w:val="16"/>
+              </w:rPr>
+            </w:pPr>
+            <w:r>
+              <w:rPr>
+                <w:rFonts w:ascii="Arial" w:hAnsi="Arial" w:cs="Arial"/>
+                <w:sz w:val="16"/>
+                <w:szCs w:val="16"/>
+              </w:rPr>
+              <w:t>428734</w:t>
+            </w:r>
+          </w:p>
+        </w:tc>
+        <w:tc>
+          <w:tcPr>
+            <w:tcW w:w="2153" w:type="dxa"/>
+            <w:tcBorders>
+              <w:top w:val="nil"/>
+              <w:left w:val="nil"/>
+              <w:bottom w:val="single" w:sz="8" w:space="0" w:color="auto"/>
+              <w:right w:val="single" w:sz="8" w:space="0" w:color="auto"/>
+            </w:tcBorders>
+            <w:tcMar>
+              <w:top w:w="0" w:type="dxa"/>
+              <w:left w:w="108" w:type="dxa"/>
+              <w:bottom w:w="0" w:type="dxa"/>
+              <w:right w:w="108" w:type="dxa"/>
+            </w:tcMar>
+          </w:tcPr>
+          <w:p>
+            <w:pPr>
+              <w:pStyle w:val="ListParagraph"/>
+              <w:ind w:left="0"/>
+              <w:rPr>
+                <w:rFonts w:ascii="Arial" w:hAnsi="Arial" w:cs="Arial"/>
+                <w:sz w:val="16"/>
+                <w:szCs w:val="16"/>
+              </w:rPr>
             </w:pPr>
           </w:p>
         </w:tc>
       </w:tr>
       <w:tr>
-        <w:trPr>
-          <w:trHeight w:val="181"/>
-        </w:trPr>
-        <w:tc>
-          <w:tcPr>
-            <w:tcW w:w="5965" w:type="dxa"/>
-            <w:shd w:val="clear" w:color="auto" w:fill="FFFFFF" w:themeFill="background1"/>
-          </w:tcPr>
-          <w:p>
-            <w:pPr>
-              <w:shd w:val="clear" w:color="auto" w:fill="FFFFFF"/>
-              <w:spacing w:after="0" w:line="240" w:lineRule="auto"/>
+        <w:tc>
+          <w:tcPr>
+            <w:tcW w:w="9622" w:type="dxa"/>
+            <w:tcBorders>
+              <w:top w:val="nil"/>
+              <w:left w:val="single" w:sz="8" w:space="0" w:color="auto"/>
+              <w:bottom w:val="single" w:sz="8" w:space="0" w:color="auto"/>
+              <w:right w:val="single" w:sz="8" w:space="0" w:color="auto"/>
+            </w:tcBorders>
+            <w:tcMar>
+              <w:top w:w="0" w:type="dxa"/>
+              <w:left w:w="108" w:type="dxa"/>
+              <w:bottom w:w="0" w:type="dxa"/>
+              <w:right w:w="108" w:type="dxa"/>
+            </w:tcMar>
+            <w:hideMark/>
+          </w:tcPr>
+          <w:p>
+            <w:pPr>
+              <w:pStyle w:val="ListParagraph"/>
+              <w:ind w:left="0"/>
               <w:rPr>
                 <w:rFonts w:ascii="Arial" w:hAnsi="Arial" w:cs="Arial"/>
-                <w:color w:val="000000"/>
                 <w:sz w:val="16"/>
                 <w:szCs w:val="16"/>
               </w:rPr>
             </w:pPr>
             <w:r>
               <w:rPr>
-                <w:rStyle w:val="info-text"/>
                 <w:rFonts w:ascii="Arial" w:hAnsi="Arial" w:cs="Arial"/>
-                <w:color w:val="000000"/>
                 <w:sz w:val="16"/>
                 <w:szCs w:val="16"/>
               </w:rPr>
-              <w:t>Data access: no feedback is given for "Network bulk update" when trying to modify a network for which the user does not have access to.</w:t>
-            </w:r>
-          </w:p>
-        </w:tc>
-        <w:tc>
-          <w:tcPr>
-            <w:tcW w:w="2070" w:type="dxa"/>
-            <w:shd w:val="clear" w:color="auto" w:fill="FFFFFF" w:themeFill="background1"/>
-          </w:tcPr>
-          <w:p>
-            <w:pPr>
-              <w:pStyle w:val="TableText"/>
-            </w:pPr>
-            <w:r>
-              <w:t>339092</w:t>
-            </w:r>
-          </w:p>
-          <w:p>
-            <w:pPr>
-              <w:pStyle w:val="TableText"/>
-            </w:pPr>
-            <w:r>
-              <w:t>341744</w:t>
-            </w:r>
-          </w:p>
-        </w:tc>
-        <w:tc>
-          <w:tcPr>
-            <w:tcW w:w="2243" w:type="dxa"/>
-            <w:shd w:val="clear" w:color="auto" w:fill="FFFFFF" w:themeFill="background1"/>
-          </w:tcPr>
-          <w:p>
-            <w:pPr>
-              <w:pStyle w:val="TableText"/>
+              <w:t>Data access: "Record not found" message appears on Recalibrate and Undo split operations when subordinate user doesn't have access to all assets.</w:t>
+            </w:r>
+          </w:p>
+        </w:tc>
+        <w:tc>
+          <w:tcPr>
+            <w:tcW w:w="2250" w:type="dxa"/>
+            <w:tcBorders>
+              <w:top w:val="nil"/>
+              <w:left w:val="nil"/>
+              <w:bottom w:val="single" w:sz="8" w:space="0" w:color="auto"/>
+              <w:right w:val="single" w:sz="8" w:space="0" w:color="auto"/>
+            </w:tcBorders>
+            <w:tcMar>
+              <w:top w:w="0" w:type="dxa"/>
+              <w:left w:w="108" w:type="dxa"/>
+              <w:bottom w:w="0" w:type="dxa"/>
+              <w:right w:w="108" w:type="dxa"/>
+            </w:tcMar>
+            <w:hideMark/>
+          </w:tcPr>
+          <w:p>
+            <w:pPr>
+              <w:pStyle w:val="ListParagraph"/>
+              <w:ind w:left="0"/>
+              <w:rPr>
+                <w:rFonts w:ascii="Arial" w:hAnsi="Arial" w:cs="Arial"/>
+                <w:sz w:val="16"/>
+                <w:szCs w:val="16"/>
+              </w:rPr>
+            </w:pPr>
+            <w:r>
+              <w:rPr>
+                <w:rFonts w:ascii="Arial" w:hAnsi="Arial" w:cs="Arial"/>
+                <w:sz w:val="16"/>
+                <w:szCs w:val="16"/>
+              </w:rPr>
+              <w:t>428743</w:t>
+            </w:r>
+          </w:p>
+        </w:tc>
+        <w:tc>
+          <w:tcPr>
+            <w:tcW w:w="2153" w:type="dxa"/>
+            <w:tcBorders>
+              <w:top w:val="nil"/>
+              <w:left w:val="nil"/>
+              <w:bottom w:val="single" w:sz="8" w:space="0" w:color="auto"/>
+              <w:right w:val="single" w:sz="8" w:space="0" w:color="auto"/>
+            </w:tcBorders>
+            <w:tcMar>
+              <w:top w:w="0" w:type="dxa"/>
+              <w:left w:w="108" w:type="dxa"/>
+              <w:bottom w:w="0" w:type="dxa"/>
+              <w:right w:w="108" w:type="dxa"/>
+            </w:tcMar>
+          </w:tcPr>
+          <w:p>
+            <w:pPr>
+              <w:pStyle w:val="ListParagraph"/>
+              <w:ind w:left="0"/>
+              <w:rPr>
+                <w:rFonts w:ascii="Arial" w:hAnsi="Arial" w:cs="Arial"/>
+                <w:sz w:val="16"/>
+                <w:szCs w:val="16"/>
+              </w:rPr>
             </w:pPr>
           </w:p>
         </w:tc>
       </w:tr>
       <w:tr>
-        <w:trPr>
-          <w:trHeight w:val="181"/>
-        </w:trPr>
-        <w:tc>
-          <w:tcPr>
-            <w:tcW w:w="5965" w:type="dxa"/>
-            <w:shd w:val="clear" w:color="auto" w:fill="FFFFFF" w:themeFill="background1"/>
-          </w:tcPr>
-          <w:p>
-            <w:pPr>
-              <w:shd w:val="clear" w:color="auto" w:fill="FFFFFF"/>
-              <w:spacing w:after="0" w:line="240" w:lineRule="auto"/>
+        <w:tc>
+          <w:tcPr>
+            <w:tcW w:w="9622" w:type="dxa"/>
+            <w:tcBorders>
+              <w:top w:val="nil"/>
+              <w:left w:val="single" w:sz="8" w:space="0" w:color="auto"/>
+              <w:bottom w:val="single" w:sz="8" w:space="0" w:color="auto"/>
+              <w:right w:val="single" w:sz="8" w:space="0" w:color="auto"/>
+            </w:tcBorders>
+            <w:tcMar>
+              <w:top w:w="0" w:type="dxa"/>
+              <w:left w:w="108" w:type="dxa"/>
+              <w:bottom w:w="0" w:type="dxa"/>
+              <w:right w:w="108" w:type="dxa"/>
+            </w:tcMar>
+            <w:hideMark/>
+          </w:tcPr>
+          <w:p>
+            <w:pPr>
+              <w:pStyle w:val="ListParagraph"/>
+              <w:ind w:left="0"/>
               <w:rPr>
                 <w:rFonts w:ascii="Arial" w:hAnsi="Arial" w:cs="Arial"/>
-                <w:color w:val="000000"/>
                 <w:sz w:val="16"/>
                 <w:szCs w:val="16"/>
               </w:rPr>
             </w:pPr>
             <w:r>
               <w:rPr>
-                <w:rStyle w:val="info-text"/>
                 <w:rFonts w:ascii="Arial" w:hAnsi="Arial" w:cs="Arial"/>
-                <w:color w:val="000000"/>
                 <w:sz w:val="16"/>
                 <w:szCs w:val="16"/>
               </w:rPr>
-              <w:t>Data access: can't close a group with assets, "user does not have access to all assets" is shown, although it is not true.</w:t>
-            </w:r>
-          </w:p>
-        </w:tc>
-        <w:tc>
-          <w:tcPr>
-            <w:tcW w:w="2070" w:type="dxa"/>
-            <w:shd w:val="clear" w:color="auto" w:fill="FFFFFF" w:themeFill="background1"/>
-          </w:tcPr>
-          <w:p>
-            <w:pPr>
-              <w:pStyle w:val="TableText"/>
-            </w:pPr>
-            <w:r>
-              <w:t>339160</w:t>
-            </w:r>
-          </w:p>
-        </w:tc>
-        <w:tc>
-          <w:tcPr>
-            <w:tcW w:w="2243" w:type="dxa"/>
-            <w:shd w:val="clear" w:color="auto" w:fill="FFFFFF" w:themeFill="background1"/>
-          </w:tcPr>
-          <w:p>
-            <w:pPr>
-              <w:pStyle w:val="TableText"/>
+              <w:t>Data access: in some cases no notification is shown when item is locked, the module just spins until the locking session is closed.</w:t>
+            </w:r>
+          </w:p>
+        </w:tc>
+        <w:tc>
+          <w:tcPr>
+            <w:tcW w:w="2250" w:type="dxa"/>
+            <w:tcBorders>
+              <w:top w:val="nil"/>
+              <w:left w:val="nil"/>
+              <w:bottom w:val="single" w:sz="8" w:space="0" w:color="auto"/>
+              <w:right w:val="single" w:sz="8" w:space="0" w:color="auto"/>
+            </w:tcBorders>
+            <w:tcMar>
+              <w:top w:w="0" w:type="dxa"/>
+              <w:left w:w="108" w:type="dxa"/>
+              <w:bottom w:w="0" w:type="dxa"/>
+              <w:right w:w="108" w:type="dxa"/>
+            </w:tcMar>
+            <w:hideMark/>
+          </w:tcPr>
+          <w:p>
+            <w:pPr>
+              <w:pStyle w:val="ListParagraph"/>
+              <w:ind w:left="0"/>
+              <w:rPr>
+                <w:rFonts w:ascii="Arial" w:hAnsi="Arial" w:cs="Arial"/>
+                <w:sz w:val="16"/>
+                <w:szCs w:val="16"/>
+              </w:rPr>
+            </w:pPr>
+            <w:r>
+              <w:rPr>
+                <w:rFonts w:ascii="Arial" w:hAnsi="Arial" w:cs="Arial"/>
+                <w:sz w:val="16"/>
+                <w:szCs w:val="16"/>
+              </w:rPr>
+              <w:t>428754</w:t>
+            </w:r>
+          </w:p>
+        </w:tc>
+        <w:tc>
+          <w:tcPr>
+            <w:tcW w:w="2153" w:type="dxa"/>
+            <w:tcBorders>
+              <w:top w:val="nil"/>
+              <w:left w:val="nil"/>
+              <w:bottom w:val="single" w:sz="8" w:space="0" w:color="auto"/>
+              <w:right w:val="single" w:sz="8" w:space="0" w:color="auto"/>
+            </w:tcBorders>
+            <w:tcMar>
+              <w:top w:w="0" w:type="dxa"/>
+              <w:left w:w="108" w:type="dxa"/>
+              <w:bottom w:w="0" w:type="dxa"/>
+              <w:right w:w="108" w:type="dxa"/>
+            </w:tcMar>
+          </w:tcPr>
+          <w:p>
+            <w:pPr>
+              <w:pStyle w:val="ListParagraph"/>
+              <w:ind w:left="0"/>
+              <w:rPr>
+                <w:rFonts w:ascii="Arial" w:hAnsi="Arial" w:cs="Arial"/>
+                <w:sz w:val="16"/>
+                <w:szCs w:val="16"/>
+              </w:rPr>
             </w:pPr>
           </w:p>
         </w:tc>
       </w:tr>
       <w:tr>
-        <w:trPr>
-          <w:trHeight w:val="181"/>
-        </w:trPr>
-        <w:tc>
-          <w:tcPr>
-            <w:tcW w:w="5965" w:type="dxa"/>
-            <w:shd w:val="clear" w:color="auto" w:fill="FFFFFF" w:themeFill="background1"/>
-          </w:tcPr>
-          <w:p>
-            <w:pPr>
-              <w:shd w:val="clear" w:color="auto" w:fill="FFFFFF"/>
-              <w:spacing w:after="0" w:line="240" w:lineRule="auto"/>
+        <w:tc>
+          <w:tcPr>
+            <w:tcW w:w="9622" w:type="dxa"/>
+            <w:tcBorders>
+              <w:top w:val="nil"/>
+              <w:left w:val="single" w:sz="8" w:space="0" w:color="auto"/>
+              <w:bottom w:val="single" w:sz="8" w:space="0" w:color="auto"/>
+              <w:right w:val="single" w:sz="8" w:space="0" w:color="auto"/>
+            </w:tcBorders>
+            <w:tcMar>
+              <w:top w:w="0" w:type="dxa"/>
+              <w:left w:w="108" w:type="dxa"/>
+              <w:bottom w:w="0" w:type="dxa"/>
+              <w:right w:w="108" w:type="dxa"/>
+            </w:tcMar>
+            <w:hideMark/>
+          </w:tcPr>
+          <w:p>
+            <w:pPr>
+              <w:pStyle w:val="ListParagraph"/>
+              <w:ind w:left="0"/>
               <w:rPr>
                 <w:rFonts w:ascii="Arial" w:hAnsi="Arial" w:cs="Arial"/>
-                <w:color w:val="000000"/>
                 <w:sz w:val="16"/>
                 <w:szCs w:val="16"/>
               </w:rPr>
             </w:pPr>
             <w:r>
               <w:rPr>
-                <w:rStyle w:val="info-text"/>
                 <w:rFonts w:ascii="Arial" w:hAnsi="Arial" w:cs="Arial"/>
-                <w:color w:val="000000"/>
                 <w:sz w:val="16"/>
                 <w:szCs w:val="16"/>
               </w:rPr>
-              <w:t xml:space="preserve">Data access: dead lock </w:t>
-            </w:r>
-            <w:proofErr w:type="spellStart"/>
-            <w:r>
-              <w:rPr>
-                <w:rStyle w:val="info-text"/>
+              <w:t>Data access: user cannot locate point and continuous asset at the same location, errors are shown</w:t>
+            </w:r>
+          </w:p>
+        </w:tc>
+        <w:tc>
+          <w:tcPr>
+            <w:tcW w:w="2250" w:type="dxa"/>
+            <w:tcBorders>
+              <w:top w:val="nil"/>
+              <w:left w:val="nil"/>
+              <w:bottom w:val="single" w:sz="8" w:space="0" w:color="auto"/>
+              <w:right w:val="single" w:sz="8" w:space="0" w:color="auto"/>
+            </w:tcBorders>
+            <w:tcMar>
+              <w:top w:w="0" w:type="dxa"/>
+              <w:left w:w="108" w:type="dxa"/>
+              <w:bottom w:w="0" w:type="dxa"/>
+              <w:right w:w="108" w:type="dxa"/>
+            </w:tcMar>
+            <w:hideMark/>
+          </w:tcPr>
+          <w:p>
+            <w:pPr>
+              <w:pStyle w:val="ListParagraph"/>
+              <w:ind w:left="0"/>
+              <w:rPr>
                 <w:rFonts w:ascii="Arial" w:hAnsi="Arial" w:cs="Arial"/>
-                <w:color w:val="000000"/>
                 <w:sz w:val="16"/>
                 <w:szCs w:val="16"/>
               </w:rPr>
-              <w:t>occured</w:t>
-            </w:r>
-            <w:proofErr w:type="spellEnd"/>
-            <w:r>
-              <w:rPr>
-                <w:rStyle w:val="info-text"/>
+            </w:pPr>
+            <w:r>
+              <w:rPr>
                 <w:rFonts w:ascii="Arial" w:hAnsi="Arial" w:cs="Arial"/>
-                <w:color w:val="000000"/>
                 <w:sz w:val="16"/>
                 <w:szCs w:val="16"/>
               </w:rPr>
-              <w:t xml:space="preserve"> when unclosing datum element.</w:t>
-            </w:r>
-          </w:p>
-        </w:tc>
-        <w:tc>
-          <w:tcPr>
-            <w:tcW w:w="2070" w:type="dxa"/>
-            <w:shd w:val="clear" w:color="auto" w:fill="FFFFFF" w:themeFill="background1"/>
-          </w:tcPr>
-          <w:p>
-            <w:pPr>
-              <w:pStyle w:val="TableText"/>
-            </w:pPr>
-            <w:r>
-              <w:t>339257</w:t>
-            </w:r>
-          </w:p>
-        </w:tc>
-        <w:tc>
-          <w:tcPr>
-            <w:tcW w:w="2243" w:type="dxa"/>
-            <w:shd w:val="clear" w:color="auto" w:fill="FFFFFF" w:themeFill="background1"/>
-          </w:tcPr>
-          <w:p>
-            <w:pPr>
-              <w:pStyle w:val="TableText"/>
+              <w:t>428805</w:t>
+            </w:r>
+          </w:p>
+        </w:tc>
+        <w:tc>
+          <w:tcPr>
+            <w:tcW w:w="2153" w:type="dxa"/>
+            <w:tcBorders>
+              <w:top w:val="nil"/>
+              <w:left w:val="nil"/>
+              <w:bottom w:val="single" w:sz="8" w:space="0" w:color="auto"/>
+              <w:right w:val="single" w:sz="8" w:space="0" w:color="auto"/>
+            </w:tcBorders>
+            <w:tcMar>
+              <w:top w:w="0" w:type="dxa"/>
+              <w:left w:w="108" w:type="dxa"/>
+              <w:bottom w:w="0" w:type="dxa"/>
+              <w:right w:w="108" w:type="dxa"/>
+            </w:tcMar>
+          </w:tcPr>
+          <w:p>
+            <w:pPr>
+              <w:pStyle w:val="ListParagraph"/>
+              <w:ind w:left="0"/>
+              <w:rPr>
+                <w:rFonts w:ascii="Arial" w:hAnsi="Arial" w:cs="Arial"/>
+                <w:sz w:val="16"/>
+                <w:szCs w:val="16"/>
+              </w:rPr>
             </w:pPr>
           </w:p>
         </w:tc>
       </w:tr>
       <w:tr>
-        <w:trPr>
-          <w:trHeight w:val="181"/>
-        </w:trPr>
-        <w:tc>
-          <w:tcPr>
-            <w:tcW w:w="5965" w:type="dxa"/>
-            <w:shd w:val="clear" w:color="auto" w:fill="FFFFFF" w:themeFill="background1"/>
-          </w:tcPr>
-          <w:p>
-            <w:pPr>
-              <w:shd w:val="clear" w:color="auto" w:fill="FFFFFF"/>
-              <w:spacing w:after="0" w:line="240" w:lineRule="auto"/>
+        <w:tc>
+          <w:tcPr>
+            <w:tcW w:w="9622" w:type="dxa"/>
+            <w:tcBorders>
+              <w:top w:val="nil"/>
+              <w:left w:val="single" w:sz="8" w:space="0" w:color="auto"/>
+              <w:bottom w:val="single" w:sz="8" w:space="0" w:color="auto"/>
+              <w:right w:val="single" w:sz="8" w:space="0" w:color="auto"/>
+            </w:tcBorders>
+            <w:tcMar>
+              <w:top w:w="0" w:type="dxa"/>
+              <w:left w:w="108" w:type="dxa"/>
+              <w:bottom w:w="0" w:type="dxa"/>
+              <w:right w:w="108" w:type="dxa"/>
+            </w:tcMar>
+            <w:hideMark/>
+          </w:tcPr>
+          <w:p>
+            <w:pPr>
+              <w:pStyle w:val="ListParagraph"/>
+              <w:ind w:left="0"/>
               <w:rPr>
                 <w:rFonts w:ascii="Arial" w:hAnsi="Arial" w:cs="Arial"/>
-                <w:color w:val="000000"/>
                 <w:sz w:val="16"/>
                 <w:szCs w:val="16"/>
               </w:rPr>
             </w:pPr>
             <w:r>
               <w:rPr>
-                <w:rStyle w:val="info-text"/>
                 <w:rFonts w:ascii="Arial" w:hAnsi="Arial" w:cs="Arial"/>
-                <w:color w:val="000000"/>
                 <w:sz w:val="16"/>
                 <w:szCs w:val="16"/>
               </w:rPr>
-              <w:t>Cannot create enquiry using locator</w:t>
-            </w:r>
-          </w:p>
-        </w:tc>
-        <w:tc>
-          <w:tcPr>
-            <w:tcW w:w="2070" w:type="dxa"/>
-            <w:shd w:val="clear" w:color="auto" w:fill="FFFFFF" w:themeFill="background1"/>
-          </w:tcPr>
-          <w:p>
-            <w:pPr>
-              <w:pStyle w:val="TableText"/>
-            </w:pPr>
-            <w:r>
-              <w:t>339661</w:t>
-            </w:r>
-          </w:p>
-        </w:tc>
-        <w:tc>
-          <w:tcPr>
-            <w:tcW w:w="2243" w:type="dxa"/>
-            <w:shd w:val="clear" w:color="auto" w:fill="FFFFFF" w:themeFill="background1"/>
-          </w:tcPr>
-          <w:p>
-            <w:pPr>
-              <w:pStyle w:val="TableText"/>
+              <w:t>Data access: network details cannot be retrieved by "Select by rectangle" in Locator for read-only/ no access admin unit.</w:t>
+            </w:r>
+          </w:p>
+        </w:tc>
+        <w:tc>
+          <w:tcPr>
+            <w:tcW w:w="2250" w:type="dxa"/>
+            <w:tcBorders>
+              <w:top w:val="nil"/>
+              <w:left w:val="nil"/>
+              <w:bottom w:val="single" w:sz="8" w:space="0" w:color="auto"/>
+              <w:right w:val="single" w:sz="8" w:space="0" w:color="auto"/>
+            </w:tcBorders>
+            <w:tcMar>
+              <w:top w:w="0" w:type="dxa"/>
+              <w:left w:w="108" w:type="dxa"/>
+              <w:bottom w:w="0" w:type="dxa"/>
+              <w:right w:w="108" w:type="dxa"/>
+            </w:tcMar>
+            <w:hideMark/>
+          </w:tcPr>
+          <w:p>
+            <w:pPr>
+              <w:pStyle w:val="ListParagraph"/>
+              <w:ind w:left="0"/>
+              <w:rPr>
+                <w:rFonts w:ascii="Arial" w:hAnsi="Arial" w:cs="Arial"/>
+                <w:sz w:val="16"/>
+                <w:szCs w:val="16"/>
+              </w:rPr>
+            </w:pPr>
+            <w:r>
+              <w:rPr>
+                <w:rFonts w:ascii="Arial" w:hAnsi="Arial" w:cs="Arial"/>
+                <w:sz w:val="16"/>
+                <w:szCs w:val="16"/>
+              </w:rPr>
+              <w:t>428852</w:t>
+            </w:r>
+          </w:p>
+        </w:tc>
+        <w:tc>
+          <w:tcPr>
+            <w:tcW w:w="2153" w:type="dxa"/>
+            <w:tcBorders>
+              <w:top w:val="nil"/>
+              <w:left w:val="nil"/>
+              <w:bottom w:val="single" w:sz="8" w:space="0" w:color="auto"/>
+              <w:right w:val="single" w:sz="8" w:space="0" w:color="auto"/>
+            </w:tcBorders>
+            <w:tcMar>
+              <w:top w:w="0" w:type="dxa"/>
+              <w:left w:w="108" w:type="dxa"/>
+              <w:bottom w:w="0" w:type="dxa"/>
+              <w:right w:w="108" w:type="dxa"/>
+            </w:tcMar>
+          </w:tcPr>
+          <w:p>
+            <w:pPr>
+              <w:pStyle w:val="ListParagraph"/>
+              <w:ind w:left="0"/>
+              <w:rPr>
+                <w:rFonts w:ascii="Arial" w:hAnsi="Arial" w:cs="Arial"/>
+                <w:sz w:val="16"/>
+                <w:szCs w:val="16"/>
+              </w:rPr>
             </w:pPr>
           </w:p>
         </w:tc>
       </w:tr>
       <w:tr>
-        <w:trPr>
-          <w:trHeight w:val="181"/>
-        </w:trPr>
-        <w:tc>
-          <w:tcPr>
-            <w:tcW w:w="5965" w:type="dxa"/>
-            <w:shd w:val="clear" w:color="auto" w:fill="FFFFFF" w:themeFill="background1"/>
-          </w:tcPr>
-          <w:p>
-            <w:pPr>
-              <w:shd w:val="clear" w:color="auto" w:fill="FFFFFF"/>
-              <w:spacing w:after="0" w:line="240" w:lineRule="auto"/>
+        <w:tc>
+          <w:tcPr>
+            <w:tcW w:w="9622" w:type="dxa"/>
+            <w:tcBorders>
+              <w:top w:val="nil"/>
+              <w:left w:val="single" w:sz="8" w:space="0" w:color="auto"/>
+              <w:bottom w:val="single" w:sz="8" w:space="0" w:color="auto"/>
+              <w:right w:val="single" w:sz="8" w:space="0" w:color="auto"/>
+            </w:tcBorders>
+            <w:tcMar>
+              <w:top w:w="0" w:type="dxa"/>
+              <w:left w:w="108" w:type="dxa"/>
+              <w:bottom w:w="0" w:type="dxa"/>
+              <w:right w:w="108" w:type="dxa"/>
+            </w:tcMar>
+            <w:hideMark/>
+          </w:tcPr>
+          <w:p>
+            <w:pPr>
               <w:rPr>
                 <w:rFonts w:ascii="Arial" w:hAnsi="Arial" w:cs="Arial"/>
-                <w:color w:val="000000"/>
                 <w:sz w:val="16"/>
                 <w:szCs w:val="16"/>
               </w:rPr>
             </w:pPr>
             <w:r>
               <w:rPr>
-                <w:rStyle w:val="info-text"/>
                 <w:rFonts w:ascii="Arial" w:hAnsi="Arial" w:cs="Arial"/>
-                <w:color w:val="000000"/>
                 <w:sz w:val="16"/>
                 <w:szCs w:val="16"/>
               </w:rPr>
-              <w:t>Data access: "Record not found" message appears on Recalibrate and Undo split operations when subordinate user doesn't have access to all assets.</w:t>
-            </w:r>
-          </w:p>
-        </w:tc>
-        <w:tc>
-          <w:tcPr>
-            <w:tcW w:w="2070" w:type="dxa"/>
-            <w:shd w:val="clear" w:color="auto" w:fill="FFFFFF" w:themeFill="background1"/>
-          </w:tcPr>
-          <w:p>
-            <w:pPr>
-              <w:pStyle w:val="TableText"/>
-            </w:pPr>
-            <w:r>
-              <w:t>339741</w:t>
-            </w:r>
-          </w:p>
-        </w:tc>
-        <w:tc>
-          <w:tcPr>
-            <w:tcW w:w="2243" w:type="dxa"/>
-            <w:shd w:val="clear" w:color="auto" w:fill="FFFFFF" w:themeFill="background1"/>
-          </w:tcPr>
-          <w:p>
-            <w:pPr>
-              <w:pStyle w:val="TableText"/>
+              <w:t>Data access: asset locations are end dated although "End location" only is off (</w:t>
+            </w:r>
+            <w:proofErr w:type="spellStart"/>
+            <w:r>
+              <w:rPr>
+                <w:rFonts w:ascii="Arial" w:hAnsi="Arial" w:cs="Arial"/>
+                <w:sz w:val="16"/>
+                <w:szCs w:val="16"/>
+              </w:rPr>
+              <w:t>readonly</w:t>
+            </w:r>
+            <w:proofErr w:type="spellEnd"/>
+            <w:r>
+              <w:rPr>
+                <w:rFonts w:ascii="Arial" w:hAnsi="Arial" w:cs="Arial"/>
+                <w:sz w:val="16"/>
+                <w:szCs w:val="16"/>
+              </w:rPr>
+              <w:t xml:space="preserve"> admin unit access). </w:t>
+            </w:r>
+          </w:p>
+        </w:tc>
+        <w:tc>
+          <w:tcPr>
+            <w:tcW w:w="2250" w:type="dxa"/>
+            <w:tcBorders>
+              <w:top w:val="nil"/>
+              <w:left w:val="nil"/>
+              <w:bottom w:val="single" w:sz="8" w:space="0" w:color="auto"/>
+              <w:right w:val="single" w:sz="8" w:space="0" w:color="auto"/>
+            </w:tcBorders>
+            <w:tcMar>
+              <w:top w:w="0" w:type="dxa"/>
+              <w:left w:w="108" w:type="dxa"/>
+              <w:bottom w:w="0" w:type="dxa"/>
+              <w:right w:w="108" w:type="dxa"/>
+            </w:tcMar>
+            <w:hideMark/>
+          </w:tcPr>
+          <w:p>
+            <w:pPr>
+              <w:pStyle w:val="ListParagraph"/>
+              <w:ind w:left="0"/>
+              <w:rPr>
+                <w:rFonts w:ascii="Arial" w:hAnsi="Arial" w:cs="Arial"/>
+                <w:sz w:val="16"/>
+                <w:szCs w:val="16"/>
+              </w:rPr>
+            </w:pPr>
+            <w:r>
+              <w:rPr>
+                <w:rFonts w:ascii="Arial" w:hAnsi="Arial" w:cs="Arial"/>
+                <w:sz w:val="16"/>
+                <w:szCs w:val="16"/>
+              </w:rPr>
+              <w:t>428739</w:t>
+            </w:r>
+          </w:p>
+        </w:tc>
+        <w:tc>
+          <w:tcPr>
+            <w:tcW w:w="2153" w:type="dxa"/>
+            <w:tcBorders>
+              <w:top w:val="nil"/>
+              <w:left w:val="nil"/>
+              <w:bottom w:val="single" w:sz="8" w:space="0" w:color="auto"/>
+              <w:right w:val="single" w:sz="8" w:space="0" w:color="auto"/>
+            </w:tcBorders>
+            <w:tcMar>
+              <w:top w:w="0" w:type="dxa"/>
+              <w:left w:w="108" w:type="dxa"/>
+              <w:bottom w:w="0" w:type="dxa"/>
+              <w:right w:w="108" w:type="dxa"/>
+            </w:tcMar>
+          </w:tcPr>
+          <w:p>
+            <w:pPr>
+              <w:pStyle w:val="ListParagraph"/>
+              <w:ind w:left="0"/>
+              <w:rPr>
+                <w:rFonts w:ascii="Arial" w:hAnsi="Arial" w:cs="Arial"/>
+                <w:sz w:val="16"/>
+                <w:szCs w:val="16"/>
+              </w:rPr>
             </w:pPr>
           </w:p>
         </w:tc>
       </w:tr>
       <w:tr>
-        <w:trPr>
-          <w:trHeight w:val="181"/>
-        </w:trPr>
-        <w:tc>
-          <w:tcPr>
-            <w:tcW w:w="5965" w:type="dxa"/>
-            <w:shd w:val="clear" w:color="auto" w:fill="FFFFFF" w:themeFill="background1"/>
-          </w:tcPr>
-          <w:p>
-            <w:pPr>
-              <w:shd w:val="clear" w:color="auto" w:fill="FFFFFF"/>
-              <w:spacing w:after="0" w:line="240" w:lineRule="auto"/>
+        <w:tc>
+          <w:tcPr>
+            <w:tcW w:w="9622" w:type="dxa"/>
+            <w:tcBorders>
+              <w:top w:val="nil"/>
+              <w:left w:val="single" w:sz="8" w:space="0" w:color="auto"/>
+              <w:bottom w:val="single" w:sz="8" w:space="0" w:color="auto"/>
+              <w:right w:val="single" w:sz="8" w:space="0" w:color="auto"/>
+            </w:tcBorders>
+            <w:tcMar>
+              <w:top w:w="0" w:type="dxa"/>
+              <w:left w:w="108" w:type="dxa"/>
+              <w:bottom w:w="0" w:type="dxa"/>
+              <w:right w:w="108" w:type="dxa"/>
+            </w:tcMar>
+            <w:hideMark/>
+          </w:tcPr>
+          <w:p>
+            <w:pPr>
               <w:rPr>
                 <w:rFonts w:ascii="Arial" w:hAnsi="Arial" w:cs="Arial"/>
-                <w:color w:val="000000"/>
                 <w:sz w:val="16"/>
                 <w:szCs w:val="16"/>
               </w:rPr>
             </w:pPr>
             <w:r>
               <w:rPr>
-                <w:rStyle w:val="info-text"/>
                 <w:rFonts w:ascii="Arial" w:hAnsi="Arial" w:cs="Arial"/>
-                <w:color w:val="000000"/>
                 <w:sz w:val="16"/>
                 <w:szCs w:val="16"/>
               </w:rPr>
-              <w:t>Data access: wrong message is shown ("user does not have access to all assets") on Split/ Merge/ Reclassify for read-only or no access network elements (no assets located).</w:t>
-            </w:r>
-          </w:p>
-        </w:tc>
-        <w:tc>
-          <w:tcPr>
-            <w:tcW w:w="2070" w:type="dxa"/>
-            <w:shd w:val="clear" w:color="auto" w:fill="FFFFFF" w:themeFill="background1"/>
-          </w:tcPr>
-          <w:p>
-            <w:pPr>
-              <w:pStyle w:val="TableText"/>
-            </w:pPr>
-            <w:r>
-              <w:t>339775</w:t>
-            </w:r>
-          </w:p>
-          <w:p>
-            <w:pPr>
-              <w:pStyle w:val="TableText"/>
-            </w:pPr>
-            <w:r>
-              <w:t>339881</w:t>
-            </w:r>
-          </w:p>
-        </w:tc>
-        <w:tc>
-          <w:tcPr>
-            <w:tcW w:w="2243" w:type="dxa"/>
-            <w:shd w:val="clear" w:color="auto" w:fill="FFFFFF" w:themeFill="background1"/>
-          </w:tcPr>
-          <w:p>
-            <w:pPr>
-              <w:pStyle w:val="TableText"/>
+              <w:t xml:space="preserve">nm3lock.lock_element raises exception when supplied with an element ID that does not exist </w:t>
+            </w:r>
+          </w:p>
+        </w:tc>
+        <w:tc>
+          <w:tcPr>
+            <w:tcW w:w="2250" w:type="dxa"/>
+            <w:tcBorders>
+              <w:top w:val="nil"/>
+              <w:left w:val="nil"/>
+              <w:bottom w:val="single" w:sz="8" w:space="0" w:color="auto"/>
+              <w:right w:val="single" w:sz="8" w:space="0" w:color="auto"/>
+            </w:tcBorders>
+            <w:tcMar>
+              <w:top w:w="0" w:type="dxa"/>
+              <w:left w:w="108" w:type="dxa"/>
+              <w:bottom w:w="0" w:type="dxa"/>
+              <w:right w:w="108" w:type="dxa"/>
+            </w:tcMar>
+          </w:tcPr>
+          <w:p>
+            <w:pPr>
+              <w:rPr>
+                <w:rFonts w:ascii="Arial" w:hAnsi="Arial" w:cs="Arial"/>
+                <w:sz w:val="16"/>
+                <w:szCs w:val="16"/>
+              </w:rPr>
+            </w:pPr>
+            <w:r>
+              <w:rPr>
+                <w:rFonts w:ascii="Arial" w:hAnsi="Arial" w:cs="Arial"/>
+                <w:sz w:val="16"/>
+                <w:szCs w:val="16"/>
+              </w:rPr>
+              <w:t xml:space="preserve">428837 </w:t>
+            </w:r>
+          </w:p>
+          <w:p>
+            <w:pPr>
+              <w:rPr>
+                <w:rFonts w:ascii="Arial" w:hAnsi="Arial" w:cs="Arial"/>
+                <w:sz w:val="16"/>
+                <w:szCs w:val="16"/>
+              </w:rPr>
+            </w:pPr>
+          </w:p>
+        </w:tc>
+        <w:tc>
+          <w:tcPr>
+            <w:tcW w:w="2153" w:type="dxa"/>
+            <w:tcBorders>
+              <w:top w:val="nil"/>
+              <w:left w:val="nil"/>
+              <w:bottom w:val="single" w:sz="8" w:space="0" w:color="auto"/>
+              <w:right w:val="single" w:sz="8" w:space="0" w:color="auto"/>
+            </w:tcBorders>
+            <w:tcMar>
+              <w:top w:w="0" w:type="dxa"/>
+              <w:left w:w="108" w:type="dxa"/>
+              <w:bottom w:w="0" w:type="dxa"/>
+              <w:right w:w="108" w:type="dxa"/>
+            </w:tcMar>
+          </w:tcPr>
+          <w:p>
+            <w:pPr>
+              <w:pStyle w:val="ListParagraph"/>
+              <w:ind w:left="0"/>
+              <w:rPr>
+                <w:rFonts w:ascii="Arial" w:hAnsi="Arial" w:cs="Arial"/>
+                <w:sz w:val="16"/>
+                <w:szCs w:val="16"/>
+              </w:rPr>
             </w:pPr>
           </w:p>
         </w:tc>
       </w:tr>
       <w:tr>
-        <w:trPr>
-          <w:trHeight w:val="181"/>
-        </w:trPr>
-        <w:tc>
-          <w:tcPr>
-            <w:tcW w:w="5965" w:type="dxa"/>
-            <w:shd w:val="clear" w:color="auto" w:fill="FFFFFF" w:themeFill="background1"/>
-          </w:tcPr>
-          <w:p>
-            <w:pPr>
-              <w:shd w:val="clear" w:color="auto" w:fill="FFFFFF"/>
-              <w:spacing w:after="0" w:line="240" w:lineRule="auto"/>
-              <w:rPr>
-                <w:rFonts w:ascii="Arial" w:hAnsi="Arial" w:cs="Arial"/>
-                <w:color w:val="000000"/>
-                <w:sz w:val="16"/>
-                <w:szCs w:val="16"/>
-              </w:rPr>
-            </w:pPr>
-            <w:r>
-              <w:rPr>
-                <w:rStyle w:val="info-text"/>
-                <w:rFonts w:ascii="Arial" w:hAnsi="Arial" w:cs="Arial"/>
-                <w:color w:val="000000"/>
-                <w:sz w:val="16"/>
-                <w:szCs w:val="16"/>
-              </w:rPr>
-              <w:t>Point assets location exclusivity is not respected.</w:t>
-            </w:r>
-          </w:p>
-        </w:tc>
-        <w:tc>
-          <w:tcPr>
-            <w:tcW w:w="2070" w:type="dxa"/>
-            <w:shd w:val="clear" w:color="auto" w:fill="FFFFFF" w:themeFill="background1"/>
-          </w:tcPr>
-          <w:p>
-            <w:pPr>
-              <w:pStyle w:val="TableText"/>
-            </w:pPr>
-            <w:r>
-              <w:t>340218</w:t>
-            </w:r>
-          </w:p>
-        </w:tc>
-        <w:tc>
-          <w:tcPr>
-            <w:tcW w:w="2243" w:type="dxa"/>
-            <w:shd w:val="clear" w:color="auto" w:fill="FFFFFF" w:themeFill="background1"/>
-          </w:tcPr>
-          <w:p>
-            <w:pPr>
-              <w:pStyle w:val="TableText"/>
-            </w:pPr>
-          </w:p>
-        </w:tc>
-      </w:tr>
-      <w:tr>
-        <w:trPr>
-          <w:trHeight w:val="181"/>
-        </w:trPr>
-        <w:tc>
-          <w:tcPr>
-            <w:tcW w:w="5965" w:type="dxa"/>
-            <w:shd w:val="clear" w:color="auto" w:fill="FFFFFF" w:themeFill="background1"/>
-          </w:tcPr>
-          <w:p>
-            <w:pPr>
-              <w:shd w:val="clear" w:color="auto" w:fill="FFFFFF"/>
-              <w:spacing w:after="0" w:line="240" w:lineRule="auto"/>
-              <w:rPr>
-                <w:rFonts w:ascii="Arial" w:hAnsi="Arial" w:cs="Arial"/>
-                <w:color w:val="000000"/>
-                <w:sz w:val="16"/>
-                <w:szCs w:val="16"/>
-              </w:rPr>
-            </w:pPr>
-            <w:r>
-              <w:rPr>
-                <w:rStyle w:val="info-text"/>
-                <w:rFonts w:ascii="Arial" w:hAnsi="Arial" w:cs="Arial"/>
-                <w:color w:val="000000"/>
-                <w:sz w:val="16"/>
-                <w:szCs w:val="16"/>
-              </w:rPr>
-              <w:t>Data access: in some cases no notification is shown when item is locked, the module just spins until the locking session is closed.</w:t>
-            </w:r>
-          </w:p>
-        </w:tc>
-        <w:tc>
-          <w:tcPr>
-            <w:tcW w:w="2070" w:type="dxa"/>
-            <w:shd w:val="clear" w:color="auto" w:fill="FFFFFF" w:themeFill="background1"/>
-          </w:tcPr>
-          <w:p>
-            <w:pPr>
-              <w:pStyle w:val="TableText"/>
-            </w:pPr>
-            <w:r>
-              <w:t>341408</w:t>
-            </w:r>
-          </w:p>
-        </w:tc>
-        <w:tc>
-          <w:tcPr>
-            <w:tcW w:w="2243" w:type="dxa"/>
-            <w:shd w:val="clear" w:color="auto" w:fill="FFFFFF" w:themeFill="background1"/>
-          </w:tcPr>
-          <w:p>
-            <w:pPr>
-              <w:pStyle w:val="TableText"/>
-            </w:pPr>
-          </w:p>
-        </w:tc>
-      </w:tr>
-      <w:tr>
-        <w:trPr>
-          <w:trHeight w:val="181"/>
-        </w:trPr>
-        <w:tc>
-          <w:tcPr>
-            <w:tcW w:w="5965" w:type="dxa"/>
-            <w:shd w:val="clear" w:color="auto" w:fill="FFFFFF" w:themeFill="background1"/>
-          </w:tcPr>
-          <w:p>
-            <w:pPr>
-              <w:shd w:val="clear" w:color="auto" w:fill="FFFFFF"/>
-              <w:spacing w:after="0" w:line="240" w:lineRule="auto"/>
-              <w:rPr>
-                <w:rFonts w:ascii="Arial" w:hAnsi="Arial" w:cs="Arial"/>
-                <w:color w:val="000000"/>
-                <w:sz w:val="16"/>
-                <w:szCs w:val="16"/>
-              </w:rPr>
-            </w:pPr>
-            <w:r>
-              <w:rPr>
-                <w:rStyle w:val="info-text"/>
-                <w:rFonts w:ascii="Arial" w:hAnsi="Arial" w:cs="Arial"/>
-                <w:color w:val="000000"/>
-                <w:sz w:val="16"/>
-                <w:szCs w:val="16"/>
-              </w:rPr>
-              <w:t>Data access: vague error is shown when trying to resize a read-only route or route with no access admin unit</w:t>
-            </w:r>
-          </w:p>
-        </w:tc>
-        <w:tc>
-          <w:tcPr>
-            <w:tcW w:w="2070" w:type="dxa"/>
-            <w:shd w:val="clear" w:color="auto" w:fill="FFFFFF" w:themeFill="background1"/>
-          </w:tcPr>
-          <w:p>
-            <w:pPr>
-              <w:pStyle w:val="TableText"/>
-            </w:pPr>
-            <w:r>
-              <w:t>341584</w:t>
-            </w:r>
-          </w:p>
-        </w:tc>
-        <w:tc>
-          <w:tcPr>
-            <w:tcW w:w="2243" w:type="dxa"/>
-            <w:shd w:val="clear" w:color="auto" w:fill="FFFFFF" w:themeFill="background1"/>
-          </w:tcPr>
-          <w:p>
-            <w:pPr>
-              <w:pStyle w:val="TableText"/>
-            </w:pPr>
-          </w:p>
-        </w:tc>
-      </w:tr>
-      <w:tr>
-        <w:trPr>
-          <w:trHeight w:val="181"/>
-        </w:trPr>
-        <w:tc>
-          <w:tcPr>
-            <w:tcW w:w="5965" w:type="dxa"/>
-            <w:shd w:val="clear" w:color="auto" w:fill="FFFFFF" w:themeFill="background1"/>
-          </w:tcPr>
-          <w:p>
-            <w:pPr>
-              <w:shd w:val="clear" w:color="auto" w:fill="FFFFFF"/>
-              <w:spacing w:after="0" w:line="240" w:lineRule="auto"/>
-              <w:rPr>
-                <w:rFonts w:ascii="Arial" w:hAnsi="Arial" w:cs="Arial"/>
-                <w:color w:val="000000"/>
-                <w:sz w:val="16"/>
-                <w:szCs w:val="16"/>
-              </w:rPr>
-            </w:pPr>
-            <w:r>
-              <w:rPr>
-                <w:rStyle w:val="info-text"/>
-                <w:rFonts w:ascii="Arial" w:hAnsi="Arial" w:cs="Arial"/>
-                <w:color w:val="000000"/>
-                <w:sz w:val="16"/>
-                <w:szCs w:val="16"/>
-              </w:rPr>
-              <w:t>Data access: "Delete global assets" end dates read-only assets, errors out on delete</w:t>
-            </w:r>
-          </w:p>
-        </w:tc>
-        <w:tc>
-          <w:tcPr>
-            <w:tcW w:w="2070" w:type="dxa"/>
-            <w:shd w:val="clear" w:color="auto" w:fill="FFFFFF" w:themeFill="background1"/>
-          </w:tcPr>
-          <w:p>
-            <w:pPr>
-              <w:pStyle w:val="TableText"/>
-            </w:pPr>
-            <w:r>
-              <w:t>341757</w:t>
-            </w:r>
-          </w:p>
-        </w:tc>
-        <w:tc>
-          <w:tcPr>
-            <w:tcW w:w="2243" w:type="dxa"/>
-            <w:shd w:val="clear" w:color="auto" w:fill="FFFFFF" w:themeFill="background1"/>
-          </w:tcPr>
-          <w:p>
-            <w:pPr>
-              <w:pStyle w:val="TableText"/>
-            </w:pPr>
-          </w:p>
-        </w:tc>
-      </w:tr>
-      <w:tr>
-        <w:trPr>
-          <w:trHeight w:val="181"/>
-        </w:trPr>
-        <w:tc>
-          <w:tcPr>
-            <w:tcW w:w="5965" w:type="dxa"/>
-            <w:shd w:val="clear" w:color="auto" w:fill="FFFFFF" w:themeFill="background1"/>
-          </w:tcPr>
-          <w:p>
-            <w:pPr>
-              <w:shd w:val="clear" w:color="auto" w:fill="FFFFFF"/>
-              <w:spacing w:after="0" w:line="240" w:lineRule="auto"/>
-              <w:rPr>
-                <w:rStyle w:val="info-text"/>
-                <w:rFonts w:ascii="Arial" w:hAnsi="Arial" w:cs="Arial"/>
-                <w:color w:val="000000"/>
-                <w:sz w:val="16"/>
-                <w:szCs w:val="16"/>
-              </w:rPr>
-            </w:pPr>
-            <w:r>
+        <w:tc>
+          <w:tcPr>
+            <w:tcW w:w="9622" w:type="dxa"/>
+            <w:tcBorders>
+              <w:top w:val="nil"/>
+              <w:left w:val="single" w:sz="8" w:space="0" w:color="auto"/>
+              <w:bottom w:val="single" w:sz="8" w:space="0" w:color="auto"/>
+              <w:right w:val="single" w:sz="8" w:space="0" w:color="auto"/>
+            </w:tcBorders>
+            <w:tcMar>
+              <w:top w:w="0" w:type="dxa"/>
+              <w:left w:w="108" w:type="dxa"/>
+              <w:bottom w:w="0" w:type="dxa"/>
+              <w:right w:w="108" w:type="dxa"/>
+            </w:tcMar>
+            <w:hideMark/>
+          </w:tcPr>
+          <w:p>
+            <w:pPr>
               <w:rPr>
                 <w:rFonts w:ascii="Arial" w:hAnsi="Arial" w:cs="Arial"/>
                 <w:sz w:val="16"/>
                 <w:szCs w:val="16"/>
               </w:rPr>
-              <w:t>R</w:t>
-            </w:r>
-            <w:r>
-              <w:rPr>
-                <w:rStyle w:val="info-text"/>
+            </w:pPr>
+            <w:r>
+              <w:rPr>
                 <w:rFonts w:ascii="Arial" w:hAnsi="Arial" w:cs="Arial"/>
-                <w:color w:val="000000"/>
                 <w:sz w:val="16"/>
                 <w:szCs w:val="16"/>
               </w:rPr>
-              <w:t>eplace element can fail with HIG-0067 - Record not found NM_ELEMENTS etc</w:t>
-            </w:r>
-            <w:r>
-              <w:rPr>
-                <w:rStyle w:val="info-text"/>
+              <w:t>Replace element can fail with HIG-0067 - R</w:t>
+            </w:r>
+            <w:r>
+              <w:rPr>
                 <w:rFonts w:ascii="Arial" w:hAnsi="Arial" w:cs="Arial"/>
-                <w:color w:val="000000"/>
                 <w:sz w:val="16"/>
                 <w:szCs w:val="16"/>
               </w:rPr>
-              <w:t>.</w:t>
-            </w:r>
-          </w:p>
-        </w:tc>
-        <w:tc>
-          <w:tcPr>
-            <w:tcW w:w="2070" w:type="dxa"/>
-            <w:shd w:val="clear" w:color="auto" w:fill="FFFFFF" w:themeFill="background1"/>
-          </w:tcPr>
-          <w:p>
-            <w:pPr>
-              <w:pStyle w:val="TableText"/>
-            </w:pPr>
-            <w:r>
-              <w:t>371747</w:t>
-            </w:r>
-          </w:p>
-        </w:tc>
-        <w:tc>
-          <w:tcPr>
-            <w:tcW w:w="2243" w:type="dxa"/>
-            <w:shd w:val="clear" w:color="auto" w:fill="FFFFFF" w:themeFill="background1"/>
-          </w:tcPr>
-          <w:p>
-            <w:pPr>
-              <w:pStyle w:val="TableText"/>
+              <w:t>ecord not found NM_ELEMENTS etc.</w:t>
+            </w:r>
+          </w:p>
+        </w:tc>
+        <w:tc>
+          <w:tcPr>
+            <w:tcW w:w="2250" w:type="dxa"/>
+            <w:tcBorders>
+              <w:top w:val="nil"/>
+              <w:left w:val="nil"/>
+              <w:bottom w:val="single" w:sz="8" w:space="0" w:color="auto"/>
+              <w:right w:val="single" w:sz="8" w:space="0" w:color="auto"/>
+            </w:tcBorders>
+            <w:tcMar>
+              <w:top w:w="0" w:type="dxa"/>
+              <w:left w:w="108" w:type="dxa"/>
+              <w:bottom w:w="0" w:type="dxa"/>
+              <w:right w:w="108" w:type="dxa"/>
+            </w:tcMar>
+            <w:hideMark/>
+          </w:tcPr>
+          <w:p>
+            <w:pPr>
+              <w:rPr>
+                <w:rFonts w:ascii="Arial" w:hAnsi="Arial" w:cs="Arial"/>
+                <w:sz w:val="16"/>
+                <w:szCs w:val="16"/>
+              </w:rPr>
+            </w:pPr>
+            <w:r>
+              <w:rPr>
+                <w:rFonts w:ascii="Arial" w:hAnsi="Arial" w:cs="Arial"/>
+                <w:sz w:val="16"/>
+                <w:szCs w:val="16"/>
+              </w:rPr>
+              <w:t xml:space="preserve">428876 </w:t>
+            </w:r>
+          </w:p>
+        </w:tc>
+        <w:tc>
+          <w:tcPr>
+            <w:tcW w:w="2153" w:type="dxa"/>
+            <w:tcBorders>
+              <w:top w:val="nil"/>
+              <w:left w:val="nil"/>
+              <w:bottom w:val="single" w:sz="8" w:space="0" w:color="auto"/>
+              <w:right w:val="single" w:sz="8" w:space="0" w:color="auto"/>
+            </w:tcBorders>
+            <w:tcMar>
+              <w:top w:w="0" w:type="dxa"/>
+              <w:left w:w="108" w:type="dxa"/>
+              <w:bottom w:w="0" w:type="dxa"/>
+              <w:right w:w="108" w:type="dxa"/>
+            </w:tcMar>
+          </w:tcPr>
+          <w:p>
+            <w:pPr>
+              <w:pStyle w:val="ListParagraph"/>
+              <w:ind w:left="0"/>
+              <w:rPr>
+                <w:rFonts w:ascii="Arial" w:hAnsi="Arial" w:cs="Arial"/>
+                <w:sz w:val="16"/>
+                <w:szCs w:val="16"/>
+              </w:rPr>
             </w:pPr>
           </w:p>
         </w:tc>
       </w:tr>
     </w:tbl>
+    <w:p>
+      <w:pPr>
+        <w:pStyle w:val="ListParagraph"/>
+        <w:rPr>
+          <w:rFonts w:ascii="Calibri" w:eastAsiaTheme="minorHAnsi" w:hAnsi="Calibri"/>
+          <w:lang w:val="en-US"/>
+        </w:rPr>
+      </w:pPr>
+    </w:p>
+    <w:p/>
     <w:p>
       <w:pPr>
         <w:rPr>
@@ -5271,7 +5646,6 @@
         <w:pStyle w:val="Heading1"/>
       </w:pPr>
       <w:r>
-        <w:lastRenderedPageBreak/>
         <w:t>Optional changes</w:t>
       </w:r>
     </w:p>
@@ -5328,7 +5702,13 @@
         <w:t>.</w:t>
       </w:r>
       <w:r>
-        <w:t xml:space="preserve"> On execution of this script, these asset types will be reconfigured in a new admin-unit type of ‘NEM’. Note that this script must be executed after the nm_4700_fix31.sql has upgraded the NM_AU_TYPES table to include the exclusivity flag. This script should be executed as a precursor to setting the Network Event admin-unit type as non-exclusive, which the user may wish to set using the updated form HIG1861 upon which multiple event types may be co-located irrespective of admin-unit/ownership. </w:t>
+        <w:t xml:space="preserve"> On execution of this script, these asset types will be reconfigured in a new admin-unit type of ‘NEM’. Note that this script must be executed after the nm_4700_fix31.sql has upgraded the NM_AU_TYPES table to include the exclusivity flag. This script should be executed as a precursor to setting the Network Event admin-unit type as non-exclusive, which the user may wish to se</w:t>
+      </w:r>
+      <w:r>
+        <w:t>t using the updated form HIG1860</w:t>
+      </w:r>
+      <w:r>
+        <w:t xml:space="preserve"> upon which multiple event types may be co-located irrespective of admin-unit/ownership. </w:t>
       </w:r>
       <w:r>
         <w:t>It is recommended that t</w:t>
@@ -5505,7 +5885,6 @@
         <w:pStyle w:val="Heading2"/>
       </w:pPr>
       <w:r>
-        <w:lastRenderedPageBreak/>
         <w:t>Change to ROAD_SEGS and related views</w:t>
       </w:r>
     </w:p>
@@ -5692,10 +6071,10 @@
     <w:p/>
     <w:p/>
     <w:sectPr>
-      <w:headerReference w:type="default" r:id="rId12"/>
-      <w:footerReference w:type="default" r:id="rId13"/>
-      <w:headerReference w:type="first" r:id="rId14"/>
-      <w:footerReference w:type="first" r:id="rId15"/>
+      <w:headerReference w:type="default" r:id="rId11"/>
+      <w:footerReference w:type="default" r:id="rId12"/>
+      <w:headerReference w:type="first" r:id="rId13"/>
+      <w:footerReference w:type="first" r:id="rId14"/>
       <w:pgSz w:w="12240" w:h="15840" w:code="1"/>
       <w:pgMar w:top="1440" w:right="1080" w:bottom="1440" w:left="1080" w:header="720" w:footer="720" w:gutter="0"/>
       <w:pgNumType w:start="1"/>
@@ -6032,7 +6411,7 @@
             <w:fldChar w:fldCharType="separate"/>
           </w:r>
           <w:r>
-            <w:t>15-Feb-16</w:t>
+            <w:t>12-Jan-17</w:t>
           </w:r>
           <w:r>
             <w:fldChar w:fldCharType="end"/>
@@ -6079,7 +6458,7 @@
             <w:fldChar w:fldCharType="separate"/>
           </w:r>
           <w:r>
-            <w:t>8</w:t>
+            <w:t>9</w:t>
           </w:r>
           <w:r>
             <w:fldChar w:fldCharType="end"/>
@@ -6192,21 +6571,11 @@
               <w:rStyle w:val="HighlightText"/>
             </w:rPr>
           </w:pPr>
-          <w:r>
-            <w:fldChar w:fldCharType="begin"/>
-          </w:r>
-          <w:r>
-            <w:instrText xml:space="preserve"> DOCPROPERTY  $Product$  \* MERGEFORMAT </w:instrText>
-          </w:r>
-          <w:r>
-            <w:fldChar w:fldCharType="separate"/>
-          </w:r>
-          <w:r>
-            <w:t>Network Manager</w:t>
-          </w:r>
-          <w:r>
-            <w:fldChar w:fldCharType="end"/>
-          </w:r>
+          <w:fldSimple w:instr=" DOCPROPERTY  $Product$  \* MERGEFORMAT ">
+            <w:r>
+              <w:t>Network Manager</w:t>
+            </w:r>
+          </w:fldSimple>
           <w:r>
             <w:t xml:space="preserve"> Fix Release Notes</w:t>
           </w:r>
@@ -6253,21 +6622,11 @@
           <w:vAlign w:val="center"/>
         </w:tcPr>
         <w:p>
-          <w:r>
-            <w:fldChar w:fldCharType="begin"/>
-          </w:r>
-          <w:r>
-            <w:instrText xml:space="preserve"> DOCPROPERTY  "$Base Release$"  \* MERGEFORMAT </w:instrText>
-          </w:r>
-          <w:r>
-            <w:fldChar w:fldCharType="separate"/>
-          </w:r>
-          <w:r>
-            <w:t>4.7.0.0</w:t>
-          </w:r>
-          <w:r>
-            <w:fldChar w:fldCharType="end"/>
-          </w:r>
+          <w:fldSimple w:instr=" DOCPROPERTY  &quot;$Base Release$&quot;  \* MERGEFORMAT ">
+            <w:r>
+              <w:t>4.7.0.0</w:t>
+            </w:r>
+          </w:fldSimple>
           <w:r>
             <w:t xml:space="preserve"> Fix </w:t>
           </w:r>
@@ -6315,11 +6674,21 @@
           <w:r>
             <w:t xml:space="preserve"> </w:t>
           </w:r>
-          <w:fldSimple w:instr=" DOCPROPERTY  &quot;$Bentley Select Release$&quot;  \* MERGEFORMAT ">
-            <w:r>
-              <w:t>exnm04070008en_updt31</w:t>
-            </w:r>
-          </w:fldSimple>
+          <w:r>
+            <w:fldChar w:fldCharType="begin"/>
+          </w:r>
+          <w:r>
+            <w:instrText xml:space="preserve"> DOCPROPERTY  "$Bentley Select Release$"  \* MERGEFORMAT </w:instrText>
+          </w:r>
+          <w:r>
+            <w:fldChar w:fldCharType="separate"/>
+          </w:r>
+          <w:r>
+            <w:t>exnm04070008en_updt31</w:t>
+          </w:r>
+          <w:r>
+            <w:fldChar w:fldCharType="end"/>
+          </w:r>
         </w:p>
       </w:tc>
       <w:tc>
@@ -6344,7 +6713,7 @@
             <w:rPr>
               <w:noProof/>
             </w:rPr>
-            <w:t>8</w:t>
+            <w:t>6</w:t>
           </w:r>
           <w:r>
             <w:rPr>
@@ -10429,7 +10798,7 @@
 </file>
 
 <file path=customXml/itemProps1.xml><?xml version="1.0" encoding="utf-8"?>
-<ds:datastoreItem xmlns:ds="http://schemas.openxmlformats.org/officeDocument/2006/customXml" ds:itemID="{9260E495-F117-4A94-9363-C60924347580}">
+<ds:datastoreItem xmlns:ds="http://schemas.openxmlformats.org/officeDocument/2006/customXml" ds:itemID="{C315B2CA-64BC-4610-B234-5B89EAC29A5D}">
   <ds:schemaRefs>
     <ds:schemaRef ds:uri="http://schemas.openxmlformats.org/officeDocument/2006/bibliography"/>
   </ds:schemaRefs>

</xml_diff>